<commit_message>
[FAE] Add notes from session 5
</commit_message>
<xml_diff>
--- a/FaerunDiverge/Faerun Diverge Notes.docx
+++ b/FaerunDiverge/Faerun Diverge Notes.docx
@@ -2915,16 +2915,13 @@
       </w:r>
       <w:proofErr w:type="spellEnd"/>
       <w:r>
-        <w:t xml:space="preserve">, heals her to half, LW heals her </w:t>
+        <w:t xml:space="preserve">, heals her to half, LW heals her to </w:t>
       </w:r>
       <w:proofErr w:type="gramStart"/>
       <w:r>
-        <w:t>to</w:t>
+        <w:t>full</w:t>
       </w:r>
       <w:proofErr w:type="gramEnd"/>
-      <w:r>
-        <w:t xml:space="preserve"> full</w:t>
-      </w:r>
     </w:p>
     <w:p/>
     <w:p>
@@ -3495,16 +3492,13 @@
     <w:p/>
     <w:p>
       <w:r>
-        <w:t xml:space="preserve">on the way back to castle, they found a commoner surrounded by </w:t>
+        <w:t xml:space="preserve">on the way back to castle, they found a commoner surrounded by thee diseased </w:t>
       </w:r>
       <w:proofErr w:type="gramStart"/>
       <w:r>
-        <w:t>thee</w:t>
+        <w:t>wolves</w:t>
       </w:r>
       <w:proofErr w:type="gramEnd"/>
-      <w:r>
-        <w:t xml:space="preserve"> diseased wolves</w:t>
-      </w:r>
     </w:p>
     <w:p/>
     <w:p>
@@ -3603,16 +3597,13 @@
     <w:p/>
     <w:p>
       <w:r>
-        <w:t xml:space="preserve">LW casts gentle repose on both wolves that died, only </w:t>
+        <w:t xml:space="preserve">LW casts gentle repose on both wolves that died, only lags behind by 1 </w:t>
       </w:r>
       <w:proofErr w:type="gramStart"/>
       <w:r>
-        <w:t>lags behind</w:t>
+        <w:t>minute</w:t>
       </w:r>
       <w:proofErr w:type="gramEnd"/>
-      <w:r>
-        <w:t xml:space="preserve"> by 1 minute</w:t>
-      </w:r>
     </w:p>
     <w:p/>
     <w:p>
@@ -4097,15 +4088,7 @@
       </w:r>
       <w:proofErr w:type="spellEnd"/>
       <w:r>
-        <w:t xml:space="preserve"> know </w:t>
-      </w:r>
-      <w:proofErr w:type="gramStart"/>
-      <w:r>
-        <w:t>what;;</w:t>
-      </w:r>
-      <w:proofErr w:type="gramEnd"/>
-      <w:r>
-        <w:t xml:space="preserve"> look beautiful on him" -clerkess</w:t>
+        <w:t xml:space="preserve"> know what;; look beautiful on him" -clerkess</w:t>
       </w:r>
     </w:p>
     <w:p>
@@ -4214,280 +4197,232 @@
     </w:p>
     <w:p>
       <w:r>
+        <w:t xml:space="preserve">"you </w:t>
+      </w:r>
+      <w:proofErr w:type="spellStart"/>
+      <w:r>
+        <w:t>cant</w:t>
+      </w:r>
+      <w:proofErr w:type="spellEnd"/>
+      <w:r>
+        <w:t xml:space="preserve"> always wear the same clothes, </w:t>
+      </w:r>
+      <w:proofErr w:type="spellStart"/>
+      <w:r>
+        <w:t>youre</w:t>
+      </w:r>
+      <w:proofErr w:type="spellEnd"/>
+      <w:r>
+        <w:t xml:space="preserve"> all dirty" -</w:t>
+      </w:r>
+      <w:proofErr w:type="spellStart"/>
+      <w:r>
+        <w:t>miko</w:t>
+      </w:r>
+      <w:proofErr w:type="spellEnd"/>
+    </w:p>
+    <w:p>
+      <w:r>
+        <w:t xml:space="preserve">"those </w:t>
+      </w:r>
+      <w:proofErr w:type="spellStart"/>
+      <w:r>
+        <w:t>arent</w:t>
+      </w:r>
+      <w:proofErr w:type="spellEnd"/>
+      <w:r>
+        <w:t xml:space="preserve"> </w:t>
+      </w:r>
+      <w:proofErr w:type="spellStart"/>
+      <w:r>
+        <w:t>datign</w:t>
+      </w:r>
+      <w:proofErr w:type="spellEnd"/>
+      <w:r>
+        <w:t xml:space="preserve"> clothes" -clerkess winks</w:t>
+      </w:r>
+    </w:p>
+    <w:p>
+      <w:r>
+        <w:t>"what if you find someone you like?" -</w:t>
+      </w:r>
+      <w:proofErr w:type="spellStart"/>
+      <w:r>
+        <w:t>miko</w:t>
+      </w:r>
+      <w:proofErr w:type="spellEnd"/>
+    </w:p>
+    <w:p>
+      <w:proofErr w:type="spellStart"/>
+      <w:r>
+        <w:t>ezhule</w:t>
+      </w:r>
+      <w:proofErr w:type="spellEnd"/>
+      <w:r>
+        <w:t xml:space="preserve"> brings up </w:t>
+      </w:r>
+      <w:proofErr w:type="spellStart"/>
+      <w:r>
+        <w:t>miko</w:t>
+      </w:r>
+      <w:proofErr w:type="spellEnd"/>
+      <w:r>
+        <w:t xml:space="preserve"> always wears same jacket</w:t>
+      </w:r>
+    </w:p>
+    <w:p>
+      <w:r>
+        <w:t>"I like this jacket"</w:t>
+      </w:r>
+    </w:p>
+    <w:p>
+      <w:r>
         <w:t>"</w:t>
       </w:r>
-      <w:proofErr w:type="gramStart"/>
-      <w:r>
-        <w:t>you</w:t>
-      </w:r>
-      <w:proofErr w:type="gramEnd"/>
+      <w:proofErr w:type="spellStart"/>
+      <w:r>
+        <w:t>exacty</w:t>
+      </w:r>
+      <w:proofErr w:type="spellEnd"/>
+      <w:r>
+        <w:t>" -</w:t>
+      </w:r>
+      <w:proofErr w:type="spellStart"/>
+      <w:r>
+        <w:t>ezhule</w:t>
+      </w:r>
+      <w:proofErr w:type="spellEnd"/>
+    </w:p>
+    <w:p>
+      <w:r>
+        <w:lastRenderedPageBreak/>
+        <w:t>"how about something matching for both us?" -</w:t>
+      </w:r>
+      <w:proofErr w:type="spellStart"/>
+      <w:r>
+        <w:t>miko</w:t>
+      </w:r>
+      <w:proofErr w:type="spellEnd"/>
+    </w:p>
+    <w:p>
+      <w:r>
+        <w:t xml:space="preserve">clerkess puts piece of paper in </w:t>
+      </w:r>
+      <w:proofErr w:type="spellStart"/>
+      <w:r>
+        <w:t>ezhules</w:t>
+      </w:r>
+      <w:proofErr w:type="spellEnd"/>
+      <w:r>
+        <w:t xml:space="preserve"> coat pocket "</w:t>
+      </w:r>
+      <w:proofErr w:type="spellStart"/>
+      <w:r>
+        <w:t>i</w:t>
+      </w:r>
+      <w:proofErr w:type="spellEnd"/>
+      <w:r>
+        <w:t xml:space="preserve"> get off at 8"</w:t>
+      </w:r>
+    </w:p>
+    <w:p/>
+    <w:p>
+      <w:r>
+        <w:t xml:space="preserve">clerkess brings out some clothes, but neither of them like it, </w:t>
+      </w:r>
+      <w:proofErr w:type="spellStart"/>
+      <w:r>
+        <w:t>miko</w:t>
+      </w:r>
+      <w:proofErr w:type="spellEnd"/>
       <w:r>
         <w:t xml:space="preserve"> </w:t>
       </w:r>
       <w:proofErr w:type="spellStart"/>
       <w:r>
-        <w:t>cant</w:t>
-      </w:r>
-      <w:proofErr w:type="spellEnd"/>
-      <w:r>
-        <w:t xml:space="preserve"> always wear the same clothes, </w:t>
-      </w:r>
-      <w:proofErr w:type="spellStart"/>
-      <w:r>
-        <w:t>youre</w:t>
-      </w:r>
-      <w:proofErr w:type="spellEnd"/>
-      <w:r>
-        <w:t xml:space="preserve"> all dirty" -</w:t>
-      </w:r>
-      <w:proofErr w:type="spellStart"/>
-      <w:r>
-        <w:t>miko</w:t>
-      </w:r>
-      <w:proofErr w:type="spellEnd"/>
-    </w:p>
-    <w:p>
-      <w:r>
-        <w:t>"</w:t>
-      </w:r>
-      <w:proofErr w:type="gramStart"/>
-      <w:r>
-        <w:t>those</w:t>
-      </w:r>
-      <w:proofErr w:type="gramEnd"/>
-      <w:r>
-        <w:t xml:space="preserve"> </w:t>
-      </w:r>
-      <w:proofErr w:type="spellStart"/>
-      <w:r>
-        <w:t>arent</w:t>
-      </w:r>
-      <w:proofErr w:type="spellEnd"/>
-      <w:r>
-        <w:t xml:space="preserve"> </w:t>
-      </w:r>
-      <w:proofErr w:type="spellStart"/>
-      <w:r>
-        <w:t>datign</w:t>
-      </w:r>
-      <w:proofErr w:type="spellEnd"/>
-      <w:r>
-        <w:t xml:space="preserve"> clothes" -clerkess winks</w:t>
-      </w:r>
-    </w:p>
-    <w:p>
-      <w:r>
-        <w:t>"</w:t>
-      </w:r>
-      <w:proofErr w:type="gramStart"/>
-      <w:r>
-        <w:t>what</w:t>
-      </w:r>
-      <w:proofErr w:type="gramEnd"/>
-      <w:r>
-        <w:t xml:space="preserve"> if you find someone you like?" -</w:t>
-      </w:r>
-      <w:proofErr w:type="spellStart"/>
-      <w:r>
-        <w:t>miko</w:t>
-      </w:r>
-      <w:proofErr w:type="spellEnd"/>
-    </w:p>
-    <w:p>
+        <w:t>doesnt</w:t>
+      </w:r>
+      <w:proofErr w:type="spellEnd"/>
+      <w:r>
+        <w:t xml:space="preserve"> like heels</w:t>
+      </w:r>
+    </w:p>
+    <w:p/>
+    <w:p>
+      <w:r>
+        <w:t xml:space="preserve">crimson red dress, black heels, blue bow: </w:t>
+      </w:r>
+      <w:proofErr w:type="spellStart"/>
+      <w:r>
+        <w:t>mko</w:t>
+      </w:r>
+      <w:proofErr w:type="spellEnd"/>
+    </w:p>
+    <w:p>
+      <w:proofErr w:type="spellStart"/>
+      <w:r>
+        <w:t>azura</w:t>
+      </w:r>
+      <w:proofErr w:type="spellEnd"/>
+      <w:r>
+        <w:t xml:space="preserve"> suit, black shoes, red bowtie: </w:t>
+      </w:r>
+      <w:proofErr w:type="spellStart"/>
+      <w:r>
+        <w:t>ezhl</w:t>
+      </w:r>
+      <w:proofErr w:type="spellEnd"/>
+    </w:p>
+    <w:p>
+      <w:r>
+        <w:t xml:space="preserve">they both like it. </w:t>
+      </w:r>
+      <w:proofErr w:type="spellStart"/>
+      <w:r>
+        <w:t>miko</w:t>
+      </w:r>
+      <w:proofErr w:type="spellEnd"/>
+      <w:r>
+        <w:t xml:space="preserve"> twirls around. they buy the clothes.</w:t>
+      </w:r>
+    </w:p>
+    <w:p>
+      <w:r>
+        <w:t xml:space="preserve">clerkess winks at them. they takes the clothes off and go back to their day clothes, put new clothes in their bags. </w:t>
+      </w:r>
+      <w:proofErr w:type="spellStart"/>
+      <w:r>
+        <w:t>miko</w:t>
+      </w:r>
+      <w:proofErr w:type="spellEnd"/>
+      <w:r>
+        <w:t xml:space="preserve"> keeps her new clothes on, even the heels, almost falls, but does a move to regain balance, getting used to the heels</w:t>
+      </w:r>
+    </w:p>
+    <w:p>
+      <w:r>
+        <w:t>"have a wonderful night" -clerkess</w:t>
+      </w:r>
+    </w:p>
+    <w:p/>
+    <w:p>
+      <w:r>
+        <w:t xml:space="preserve">=== </w:t>
+      </w:r>
+      <w:proofErr w:type="spellStart"/>
+      <w:r>
+        <w:t>miko</w:t>
+      </w:r>
+      <w:proofErr w:type="spellEnd"/>
+      <w:r>
+        <w:t xml:space="preserve"> &amp; </w:t>
+      </w:r>
       <w:proofErr w:type="spellStart"/>
       <w:r>
         <w:t>ezhule</w:t>
       </w:r>
       <w:proofErr w:type="spellEnd"/>
       <w:r>
-        <w:t xml:space="preserve"> brings up </w:t>
-      </w:r>
-      <w:proofErr w:type="spellStart"/>
-      <w:r>
-        <w:t>miko</w:t>
-      </w:r>
-      <w:proofErr w:type="spellEnd"/>
-      <w:r>
-        <w:t xml:space="preserve"> always wears same jacket</w:t>
-      </w:r>
-    </w:p>
-    <w:p>
-      <w:r>
-        <w:t>"I like this jacket"</w:t>
-      </w:r>
-    </w:p>
-    <w:p>
-      <w:r>
-        <w:t>"</w:t>
-      </w:r>
-      <w:proofErr w:type="spellStart"/>
-      <w:r>
-        <w:t>exacty</w:t>
-      </w:r>
-      <w:proofErr w:type="spellEnd"/>
-      <w:r>
-        <w:t>" -</w:t>
-      </w:r>
-      <w:proofErr w:type="spellStart"/>
-      <w:r>
-        <w:t>ezhule</w:t>
-      </w:r>
-      <w:proofErr w:type="spellEnd"/>
-    </w:p>
-    <w:p>
-      <w:r>
-        <w:lastRenderedPageBreak/>
-        <w:t>"</w:t>
-      </w:r>
-      <w:proofErr w:type="gramStart"/>
-      <w:r>
-        <w:t>how</w:t>
-      </w:r>
-      <w:proofErr w:type="gramEnd"/>
-      <w:r>
-        <w:t xml:space="preserve"> about something matching for both us?" -</w:t>
-      </w:r>
-      <w:proofErr w:type="spellStart"/>
-      <w:r>
-        <w:t>miko</w:t>
-      </w:r>
-      <w:proofErr w:type="spellEnd"/>
-    </w:p>
-    <w:p>
-      <w:r>
-        <w:t xml:space="preserve">clerkess puts piece of paper in </w:t>
-      </w:r>
-      <w:proofErr w:type="spellStart"/>
-      <w:r>
-        <w:t>ezhules</w:t>
-      </w:r>
-      <w:proofErr w:type="spellEnd"/>
-      <w:r>
-        <w:t xml:space="preserve"> coat pocket "</w:t>
-      </w:r>
-      <w:proofErr w:type="spellStart"/>
-      <w:r>
-        <w:t>i</w:t>
-      </w:r>
-      <w:proofErr w:type="spellEnd"/>
-      <w:r>
-        <w:t xml:space="preserve"> get off at 8"</w:t>
-      </w:r>
-    </w:p>
-    <w:p/>
-    <w:p>
-      <w:r>
-        <w:t xml:space="preserve">clerkess brings out some clothes, but neither of them like it, </w:t>
-      </w:r>
-      <w:proofErr w:type="spellStart"/>
-      <w:r>
-        <w:t>miko</w:t>
-      </w:r>
-      <w:proofErr w:type="spellEnd"/>
-      <w:r>
-        <w:t xml:space="preserve"> </w:t>
-      </w:r>
-      <w:proofErr w:type="spellStart"/>
-      <w:r>
-        <w:t>doesnt</w:t>
-      </w:r>
-      <w:proofErr w:type="spellEnd"/>
-      <w:r>
-        <w:t xml:space="preserve"> like heels</w:t>
-      </w:r>
-    </w:p>
-    <w:p/>
-    <w:p>
-      <w:r>
-        <w:t xml:space="preserve">crimson red dress, black heels, blue bow: </w:t>
-      </w:r>
-      <w:proofErr w:type="spellStart"/>
-      <w:r>
-        <w:t>mko</w:t>
-      </w:r>
-      <w:proofErr w:type="spellEnd"/>
-    </w:p>
-    <w:p>
-      <w:proofErr w:type="spellStart"/>
-      <w:r>
-        <w:t>azura</w:t>
-      </w:r>
-      <w:proofErr w:type="spellEnd"/>
-      <w:r>
-        <w:t xml:space="preserve"> suit, black shoes, red bowtie: </w:t>
-      </w:r>
-      <w:proofErr w:type="spellStart"/>
-      <w:r>
-        <w:t>ezhl</w:t>
-      </w:r>
-      <w:proofErr w:type="spellEnd"/>
-    </w:p>
-    <w:p>
-      <w:r>
-        <w:t xml:space="preserve">they both like it. </w:t>
-      </w:r>
-      <w:proofErr w:type="spellStart"/>
-      <w:r>
-        <w:t>miko</w:t>
-      </w:r>
-      <w:proofErr w:type="spellEnd"/>
-      <w:r>
-        <w:t xml:space="preserve"> twirls around. they buy the clothes.</w:t>
-      </w:r>
-    </w:p>
-    <w:p>
-      <w:r>
-        <w:t xml:space="preserve">clerkess winks at them. they </w:t>
-      </w:r>
-      <w:proofErr w:type="gramStart"/>
-      <w:r>
-        <w:t>takes</w:t>
-      </w:r>
-      <w:proofErr w:type="gramEnd"/>
-      <w:r>
-        <w:t xml:space="preserve"> the clothes off and go back to their day clothes, put new clothes in their bags. </w:t>
-      </w:r>
-      <w:proofErr w:type="spellStart"/>
-      <w:r>
-        <w:t>miko</w:t>
-      </w:r>
-      <w:proofErr w:type="spellEnd"/>
-      <w:r>
-        <w:t xml:space="preserve"> keeps her new clothes on, even the heels, almost falls, but does a move to regain balance, getting used to the heels</w:t>
-      </w:r>
-    </w:p>
-    <w:p>
-      <w:r>
-        <w:t>"</w:t>
-      </w:r>
-      <w:proofErr w:type="gramStart"/>
-      <w:r>
-        <w:t>have</w:t>
-      </w:r>
-      <w:proofErr w:type="gramEnd"/>
-      <w:r>
-        <w:t xml:space="preserve"> a wonderful night" -clerkess</w:t>
-      </w:r>
-    </w:p>
-    <w:p/>
-    <w:p>
-      <w:r>
-        <w:t xml:space="preserve">=== </w:t>
-      </w:r>
-      <w:proofErr w:type="spellStart"/>
-      <w:r>
-        <w:t>miko</w:t>
-      </w:r>
-      <w:proofErr w:type="spellEnd"/>
-      <w:r>
-        <w:t xml:space="preserve"> &amp; </w:t>
-      </w:r>
-      <w:proofErr w:type="spellStart"/>
-      <w:r>
-        <w:t>ezhule</w:t>
-      </w:r>
-      <w:proofErr w:type="spellEnd"/>
-      <w:r>
         <w:t xml:space="preserve"> have a good time ===</w:t>
       </w:r>
     </w:p>
@@ -4540,15 +4475,7 @@
       </w:r>
       <w:proofErr w:type="spellEnd"/>
       <w:r>
-        <w:t xml:space="preserve"> </w:t>
-      </w:r>
-      <w:proofErr w:type="gramStart"/>
-      <w:r>
-        <w:t>temple</w:t>
-      </w:r>
-      <w:proofErr w:type="gramEnd"/>
-      <w:r>
-        <w:t xml:space="preserve"> and 5 priests heal LW to full, they feed them</w:t>
+        <w:t xml:space="preserve"> temple and 5 priests heal LW to full, they feed them</w:t>
       </w:r>
     </w:p>
     <w:p/>
@@ -4593,12 +4520,10 @@
         <w:t xml:space="preserve">priest is on edge, looking panicked, LW </w:t>
       </w:r>
       <w:proofErr w:type="spellStart"/>
-      <w:proofErr w:type="gramStart"/>
       <w:r>
         <w:t>cant</w:t>
       </w:r>
       <w:proofErr w:type="spellEnd"/>
-      <w:proofErr w:type="gramEnd"/>
       <w:r>
         <w:t xml:space="preserve"> figure out what is going on</w:t>
       </w:r>
@@ -7095,12 +7020,10 @@
         <w:t>"</w:t>
       </w:r>
       <w:proofErr w:type="spellStart"/>
-      <w:proofErr w:type="gramStart"/>
       <w:r>
         <w:t>im</w:t>
       </w:r>
       <w:proofErr w:type="spellEnd"/>
-      <w:proofErr w:type="gramEnd"/>
       <w:r>
         <w:t xml:space="preserve"> </w:t>
       </w:r>
@@ -7120,21 +7043,13 @@
     </w:p>
     <w:p>
       <w:r>
+        <w:t>"what are you doing here?" -LW</w:t>
+      </w:r>
+    </w:p>
+    <w:p>
+      <w:r>
         <w:t>"</w:t>
       </w:r>
-      <w:proofErr w:type="gramStart"/>
-      <w:r>
-        <w:t>what</w:t>
-      </w:r>
-      <w:proofErr w:type="gramEnd"/>
-      <w:r>
-        <w:t xml:space="preserve"> are you doing here?" -LW</w:t>
-      </w:r>
-    </w:p>
-    <w:p>
-      <w:r>
-        <w:t>"</w:t>
-      </w:r>
       <w:proofErr w:type="spellStart"/>
       <w:r>
         <w:t>i</w:t>
@@ -7178,15 +7093,7 @@
     </w:p>
     <w:p>
       <w:r>
-        <w:t>"</w:t>
-      </w:r>
-      <w:proofErr w:type="gramStart"/>
-      <w:r>
-        <w:t>charge</w:t>
-      </w:r>
-      <w:proofErr w:type="gramEnd"/>
-      <w:r>
-        <w:t xml:space="preserve"> forward!" -</w:t>
+        <w:t>"charge forward!" -</w:t>
       </w:r>
       <w:proofErr w:type="spellStart"/>
       <w:r>
@@ -7330,13 +7237,8 @@
       </w:r>
     </w:p>
     <w:p>
-      <w:proofErr w:type="gramStart"/>
-      <w:r>
-        <w:t>instead</w:t>
-      </w:r>
-      <w:proofErr w:type="gramEnd"/>
-      <w:r>
-        <w:t xml:space="preserve"> worker tells him where to find his boss</w:t>
+      <w:r>
+        <w:t>instead worker tells him where to find his boss</w:t>
       </w:r>
     </w:p>
     <w:p>
@@ -7412,15 +7314,7 @@
       </w:r>
       <w:proofErr w:type="spellEnd"/>
       <w:r>
-        <w:t xml:space="preserve">. the letter </w:t>
-      </w:r>
-      <w:proofErr w:type="gramStart"/>
-      <w:r>
-        <w:t>says</w:t>
-      </w:r>
-      <w:proofErr w:type="gramEnd"/>
-      <w:r>
-        <w:t xml:space="preserve"> "ask someone where the water queens </w:t>
+        <w:t xml:space="preserve">. the letter says "ask someone where the water queens </w:t>
       </w:r>
       <w:proofErr w:type="spellStart"/>
       <w:r>
@@ -7494,15 +7388,7 @@
       </w:r>
       <w:proofErr w:type="spellEnd"/>
       <w:r>
-        <w:t>. (</w:t>
-      </w:r>
-      <w:proofErr w:type="gramStart"/>
-      <w:r>
-        <w:t>bringer</w:t>
-      </w:r>
-      <w:proofErr w:type="gramEnd"/>
-      <w:r>
-        <w:t xml:space="preserve"> goes to find EZ and MK). runic marks are on the building in patterns. he knocks. the </w:t>
+        <w:t xml:space="preserve">. (bringer goes to find EZ and MK). runic marks are on the building in patterns. he knocks. the </w:t>
       </w:r>
       <w:proofErr w:type="spellStart"/>
       <w:r>
@@ -7638,12 +7524,10 @@
         <w:t>"</w:t>
       </w:r>
       <w:proofErr w:type="spellStart"/>
-      <w:proofErr w:type="gramStart"/>
       <w:r>
         <w:t>cant</w:t>
       </w:r>
       <w:proofErr w:type="spellEnd"/>
-      <w:proofErr w:type="gramEnd"/>
       <w:r>
         <w:t xml:space="preserve"> make any promises" -Vivi</w:t>
       </w:r>
@@ -7677,15 +7561,7 @@
     </w:p>
     <w:p>
       <w:r>
-        <w:t>"</w:t>
-      </w:r>
-      <w:proofErr w:type="gramStart"/>
-      <w:r>
-        <w:t>slow</w:t>
-      </w:r>
-      <w:proofErr w:type="gramEnd"/>
-      <w:r>
-        <w:t xml:space="preserve"> poke" -</w:t>
+        <w:t>"slow poke" -</w:t>
       </w:r>
       <w:proofErr w:type="spellStart"/>
       <w:r>
@@ -7695,15 +7571,7 @@
     </w:p>
     <w:p>
       <w:r>
-        <w:t>"</w:t>
-      </w:r>
-      <w:proofErr w:type="gramStart"/>
-      <w:r>
-        <w:t>yes</w:t>
-      </w:r>
-      <w:proofErr w:type="gramEnd"/>
-      <w:r>
-        <w:t xml:space="preserve"> </w:t>
+        <w:t xml:space="preserve">"yes </w:t>
       </w:r>
       <w:proofErr w:type="spellStart"/>
       <w:r>
@@ -7871,119 +7739,312 @@
     <w:p/>
     <w:p>
       <w:r>
+        <w:t xml:space="preserve">"so how </w:t>
+      </w:r>
+      <w:proofErr w:type="spellStart"/>
+      <w:r>
+        <w:t>di</w:t>
+      </w:r>
+      <w:proofErr w:type="spellEnd"/>
+      <w:r>
+        <w:t xml:space="preserve"> you come to work for GL?" -LW</w:t>
+      </w:r>
+    </w:p>
+    <w:p>
+      <w:r>
+        <w:t>Victoria talks about how she wants to be a witch doctor, GL is helping her.</w:t>
+      </w:r>
+    </w:p>
+    <w:p>
+      <w:r>
+        <w:t>LW offers VC a ride on CB. LW helps VC onto CB, and they wander around the streets.</w:t>
+      </w:r>
+    </w:p>
+    <w:p/>
+    <w:p>
+      <w:r>
+        <w:t>VV sees a bar fight, ignores it, continues to smoke mint.</w:t>
+      </w:r>
+    </w:p>
+    <w:p/>
+    <w:p>
+      <w:r>
+        <w:t xml:space="preserve">LW </w:t>
+      </w:r>
+      <w:proofErr w:type="spellStart"/>
+      <w:r>
+        <w:t>wnaders</w:t>
+      </w:r>
+      <w:proofErr w:type="spellEnd"/>
+      <w:r>
+        <w:t xml:space="preserve"> to a nice looking restaurant. LW and VC go in. LW thanks CB, promises to bring her some food afterwards.</w:t>
+      </w:r>
+    </w:p>
+    <w:p/>
+    <w:p>
+      <w:r>
+        <w:t>LW pays for VCs meal (shrimp pasta 1gp). LW gets carp with huge rolls (2gp).</w:t>
+      </w:r>
+    </w:p>
+    <w:p>
+      <w:r>
+        <w:t>"what are you planning on using your magic for?" -LW</w:t>
+      </w:r>
+    </w:p>
+    <w:p>
+      <w:r>
+        <w:t>"hopefully to do something good." -VC</w:t>
+      </w:r>
+    </w:p>
+    <w:p>
+      <w:r>
+        <w:t>"what is your main dream in life?" -LW</w:t>
+      </w:r>
+    </w:p>
+    <w:p>
+      <w:r>
+        <w:t>"to be a witch doctor" -VC</w:t>
+      </w:r>
+    </w:p>
+    <w:p>
+      <w:r>
+        <w:lastRenderedPageBreak/>
+        <w:t>"so where you from?" -LW</w:t>
+      </w:r>
+    </w:p>
+    <w:p>
+      <w:r>
         <w:t>"</w:t>
       </w:r>
-      <w:proofErr w:type="gramStart"/>
-      <w:r>
-        <w:t>so</w:t>
-      </w:r>
-      <w:proofErr w:type="gramEnd"/>
-      <w:r>
-        <w:t xml:space="preserve"> how </w:t>
-      </w:r>
-      <w:proofErr w:type="spellStart"/>
-      <w:r>
-        <w:t>di</w:t>
-      </w:r>
-      <w:proofErr w:type="spellEnd"/>
-      <w:r>
-        <w:t xml:space="preserve"> you come to work for GL?" -LW</w:t>
-      </w:r>
-    </w:p>
-    <w:p>
-      <w:r>
-        <w:t>Victoria talks about how she wants to be a witch doctor, GL is helping her.</w:t>
-      </w:r>
-    </w:p>
-    <w:p>
-      <w:r>
-        <w:t>LW offers VC a ride on CB. LW helps VC onto CB, and they wander around the streets.</w:t>
-      </w:r>
-    </w:p>
-    <w:p/>
-    <w:p>
-      <w:r>
-        <w:t>VV sees a bar fight, ignores it, continues to smoke mint.</w:t>
-      </w:r>
-    </w:p>
-    <w:p/>
-    <w:p>
-      <w:r>
-        <w:t xml:space="preserve">LW </w:t>
-      </w:r>
-      <w:proofErr w:type="spellStart"/>
-      <w:r>
-        <w:t>wnaders</w:t>
-      </w:r>
-      <w:proofErr w:type="spellEnd"/>
-      <w:r>
-        <w:t xml:space="preserve"> to a </w:t>
-      </w:r>
-      <w:proofErr w:type="gramStart"/>
-      <w:r>
-        <w:t>nice looking</w:t>
-      </w:r>
-      <w:proofErr w:type="gramEnd"/>
-      <w:r>
-        <w:t xml:space="preserve"> restaurant. LW and VC go in. LW thanks CB, promises to bring her some food afterwards.</w:t>
-      </w:r>
-    </w:p>
-    <w:p/>
-    <w:p>
-      <w:r>
-        <w:t>LW pays for VCs meal (shrimp pasta 1gp). LW gets carp with huge rolls (2gp).</w:t>
-      </w:r>
-    </w:p>
-    <w:p>
-      <w:r>
-        <w:t>"</w:t>
-      </w:r>
-      <w:proofErr w:type="gramStart"/>
-      <w:r>
-        <w:t>what</w:t>
-      </w:r>
-      <w:proofErr w:type="gramEnd"/>
-      <w:r>
-        <w:t xml:space="preserve"> are you planning on using your magic for?" -LW</w:t>
-      </w:r>
-    </w:p>
-    <w:p>
-      <w:r>
-        <w:t>"</w:t>
-      </w:r>
-      <w:proofErr w:type="gramStart"/>
-      <w:r>
-        <w:t>hopefully</w:t>
-      </w:r>
-      <w:proofErr w:type="gramEnd"/>
-      <w:r>
-        <w:t xml:space="preserve"> to do something good." -VC</w:t>
-      </w:r>
-    </w:p>
-    <w:p>
-      <w:r>
-        <w:t>"</w:t>
-      </w:r>
-      <w:proofErr w:type="gramStart"/>
-      <w:r>
-        <w:t>what</w:t>
-      </w:r>
-      <w:proofErr w:type="gramEnd"/>
-      <w:r>
-        <w:t xml:space="preserve"> is your main dream in life?" -LW</w:t>
-      </w:r>
-    </w:p>
-    <w:p>
-      <w:r>
-        <w:t>"</w:t>
-      </w:r>
-      <w:proofErr w:type="gramStart"/>
-      <w:r>
-        <w:t>to</w:t>
-      </w:r>
-      <w:proofErr w:type="gramEnd"/>
-      <w:r>
-        <w:t xml:space="preserve"> be a witch doctor" -VC</w:t>
+      <w:proofErr w:type="spellStart"/>
+      <w:r>
+        <w:t>Narfell</w:t>
+      </w:r>
+      <w:proofErr w:type="spellEnd"/>
+      <w:r>
+        <w:t>" -VC</w:t>
+      </w:r>
+    </w:p>
+    <w:p>
+      <w:r>
+        <w:t>"so what are you trying to improve on atm?" -LW</w:t>
+      </w:r>
+    </w:p>
+    <w:p>
+      <w:r>
+        <w:t>"trying to find more books." -VC</w:t>
+      </w:r>
+    </w:p>
+    <w:p>
+      <w:r>
+        <w:t>LW tells story of how he rescued a librarian from a collapsing floor</w:t>
+      </w:r>
+    </w:p>
+    <w:p/>
+    <w:p>
+      <w:r>
+        <w:t xml:space="preserve">LW CB VC go back to </w:t>
+      </w:r>
+      <w:proofErr w:type="spellStart"/>
+      <w:r>
+        <w:t>elfsong</w:t>
+      </w:r>
+      <w:proofErr w:type="spellEnd"/>
+      <w:r>
+        <w:t xml:space="preserve"> tavern. </w:t>
+      </w:r>
+      <w:proofErr w:type="spellStart"/>
+      <w:r>
+        <w:t>chwng</w:t>
+      </w:r>
+      <w:proofErr w:type="spellEnd"/>
+      <w:r>
+        <w:t xml:space="preserve"> goes and bothers VV in her room, to check to make sure </w:t>
+      </w:r>
+      <w:proofErr w:type="spellStart"/>
+      <w:r>
+        <w:t>shes</w:t>
+      </w:r>
+      <w:proofErr w:type="spellEnd"/>
+      <w:r>
+        <w:t xml:space="preserve"> not smoking</w:t>
+      </w:r>
+    </w:p>
+    <w:p>
+      <w:r>
+        <w:t xml:space="preserve">"nothing </w:t>
+      </w:r>
+      <w:proofErr w:type="spellStart"/>
+      <w:r>
+        <w:t>hes</w:t>
+      </w:r>
+      <w:proofErr w:type="spellEnd"/>
+      <w:r>
+        <w:t xml:space="preserve"> not </w:t>
+      </w:r>
+      <w:proofErr w:type="spellStart"/>
+      <w:r>
+        <w:t>approed</w:t>
+      </w:r>
+      <w:proofErr w:type="spellEnd"/>
+      <w:r>
+        <w:t xml:space="preserve"> of" -VV</w:t>
+      </w:r>
+    </w:p>
+    <w:p/>
+    <w:p>
+      <w:proofErr w:type="spellStart"/>
+      <w:r>
+        <w:t>chwng</w:t>
+      </w:r>
+      <w:proofErr w:type="spellEnd"/>
+      <w:r>
+        <w:t xml:space="preserve"> gets room keys for LB and VC.</w:t>
+      </w:r>
+    </w:p>
+    <w:p>
+      <w:r>
+        <w:t>"Want to share a room with me?" -LW</w:t>
+      </w:r>
+    </w:p>
+    <w:p>
+      <w:r>
+        <w:t>"no" -VC</w:t>
+      </w:r>
+    </w:p>
+    <w:p/>
+    <w:p>
+      <w:r>
+        <w:t xml:space="preserve">CB gets dome from GL so she </w:t>
+      </w:r>
+      <w:proofErr w:type="spellStart"/>
+      <w:r>
+        <w:t>doesnt</w:t>
+      </w:r>
+      <w:proofErr w:type="spellEnd"/>
+      <w:r>
+        <w:t xml:space="preserve"> have to go to stables</w:t>
+      </w:r>
+    </w:p>
+    <w:p>
+      <w:r>
+        <w:t>LW goes to his room in tavern and goes to sleep</w:t>
+      </w:r>
+    </w:p>
+    <w:p>
+      <w:r>
+        <w:t xml:space="preserve">GL pesters him in his dream </w:t>
+      </w:r>
+    </w:p>
+    <w:p>
+      <w:r>
+        <w:t>*GL spawns CB in armor, cuts her, then heals her.</w:t>
+      </w:r>
+    </w:p>
+    <w:p>
+      <w:r>
+        <w:t>*LW attacks GL, GL encages him</w:t>
+      </w:r>
+    </w:p>
+    <w:p>
+      <w:r>
+        <w:t xml:space="preserve">*GL reminds him of what he can do to help CB, but only if LW gives up </w:t>
+      </w:r>
+      <w:proofErr w:type="spellStart"/>
+      <w:r>
+        <w:t>loyalyty</w:t>
+      </w:r>
+      <w:proofErr w:type="spellEnd"/>
+      <w:r>
+        <w:t xml:space="preserve"> to Lathander</w:t>
+      </w:r>
+    </w:p>
+    <w:p>
+      <w:r>
+        <w:t>*LW says he'll be loyal to Lathander.</w:t>
+      </w:r>
+    </w:p>
+    <w:p>
+      <w:r>
+        <w:t>*GL silences LW and breaks his bones</w:t>
+      </w:r>
+    </w:p>
+    <w:p>
+      <w:r>
+        <w:t xml:space="preserve">"CB </w:t>
+      </w:r>
+      <w:proofErr w:type="spellStart"/>
+      <w:r>
+        <w:t>doesnt</w:t>
+      </w:r>
+      <w:proofErr w:type="spellEnd"/>
+      <w:r>
+        <w:t xml:space="preserve"> worship Lathander, she only does it for you." -GL</w:t>
+      </w:r>
+    </w:p>
+    <w:p>
+      <w:r>
+        <w:t xml:space="preserve">"do you want </w:t>
+      </w:r>
+      <w:proofErr w:type="spellStart"/>
+      <w:r>
+        <w:t>ehr</w:t>
+      </w:r>
+      <w:proofErr w:type="spellEnd"/>
+      <w:r>
+        <w:t xml:space="preserve"> to live?" -GL</w:t>
+      </w:r>
+    </w:p>
+    <w:p>
+      <w:r>
+        <w:t>*LW nods, but with angry determined eyes</w:t>
+      </w:r>
+    </w:p>
+    <w:p>
+      <w:r>
+        <w:t xml:space="preserve">"you </w:t>
+      </w:r>
+      <w:proofErr w:type="spellStart"/>
+      <w:r>
+        <w:t>havent</w:t>
+      </w:r>
+      <w:proofErr w:type="spellEnd"/>
+      <w:r>
+        <w:t xml:space="preserve"> followed your god to a tee. </w:t>
+      </w:r>
+      <w:proofErr w:type="spellStart"/>
+      <w:r>
+        <w:t>bc</w:t>
+      </w:r>
+      <w:proofErr w:type="spellEnd"/>
+      <w:r>
+        <w:t xml:space="preserve"> you have a horse as a friend." -GL</w:t>
+      </w:r>
+    </w:p>
+    <w:p>
+      <w:r>
+        <w:t>"how dare you accuse me of disobeying my god!" -LW</w:t>
+      </w:r>
+    </w:p>
+    <w:p>
+      <w:r>
+        <w:t xml:space="preserve">"just point me in the direction of the undead and ill uphold my gods promise of not </w:t>
+      </w:r>
+      <w:proofErr w:type="spellStart"/>
+      <w:r>
+        <w:t>crusdaing</w:t>
+      </w:r>
+      <w:proofErr w:type="spellEnd"/>
+      <w:r>
+        <w:t xml:space="preserve"> </w:t>
+      </w:r>
+      <w:proofErr w:type="spellStart"/>
+      <w:r>
+        <w:t>agaisnt</w:t>
+      </w:r>
+      <w:proofErr w:type="spellEnd"/>
+      <w:r>
+        <w:t xml:space="preserve"> you." -LW</w:t>
       </w:r>
     </w:p>
     <w:p>
@@ -7991,79 +8052,756 @@
         <w:lastRenderedPageBreak/>
         <w:t>"</w:t>
       </w:r>
-      <w:proofErr w:type="gramStart"/>
-      <w:r>
-        <w:t>so</w:t>
-      </w:r>
-      <w:proofErr w:type="gramEnd"/>
-      <w:r>
-        <w:t xml:space="preserve"> where you from?" -LW</w:t>
-      </w:r>
-    </w:p>
+      <w:proofErr w:type="spellStart"/>
+      <w:r>
+        <w:t>lathanders</w:t>
+      </w:r>
+      <w:proofErr w:type="spellEnd"/>
+      <w:r>
+        <w:t xml:space="preserve"> not the only god, so </w:t>
+      </w:r>
+      <w:proofErr w:type="spellStart"/>
+      <w:r>
+        <w:t>i</w:t>
+      </w:r>
+      <w:proofErr w:type="spellEnd"/>
+      <w:r>
+        <w:t xml:space="preserve"> cant. not everyone is like you. </w:t>
+      </w:r>
+      <w:proofErr w:type="spellStart"/>
+      <w:r>
+        <w:t>i</w:t>
+      </w:r>
+      <w:proofErr w:type="spellEnd"/>
+      <w:r>
+        <w:t xml:space="preserve"> </w:t>
+      </w:r>
+      <w:proofErr w:type="spellStart"/>
+      <w:r>
+        <w:t>cant</w:t>
+      </w:r>
+      <w:proofErr w:type="spellEnd"/>
+      <w:r>
+        <w:t xml:space="preserve"> make an exception"</w:t>
+      </w:r>
+    </w:p>
+    <w:p>
+      <w:r>
+        <w:t>*LW tries to make a contract that lets him kill undead as much as he wants</w:t>
+      </w:r>
+    </w:p>
+    <w:p>
+      <w:r>
+        <w:t>*GL and LW argue</w:t>
+      </w:r>
+    </w:p>
+    <w:p>
+      <w:r>
+        <w:t xml:space="preserve">"how about you train CB, but she still becomes a paladin of </w:t>
+      </w:r>
+      <w:proofErr w:type="spellStart"/>
+      <w:r>
+        <w:t>lathander</w:t>
+      </w:r>
+      <w:proofErr w:type="spellEnd"/>
+      <w:r>
+        <w:t>?" -LW</w:t>
+      </w:r>
+    </w:p>
+    <w:p>
+      <w:r>
+        <w:t xml:space="preserve">*finally GL </w:t>
+      </w:r>
+      <w:proofErr w:type="spellStart"/>
+      <w:r>
+        <w:t>gvies</w:t>
+      </w:r>
+      <w:proofErr w:type="spellEnd"/>
+      <w:r>
+        <w:t xml:space="preserve"> in and contacts Lathander. </w:t>
+      </w:r>
+      <w:proofErr w:type="spellStart"/>
+      <w:r>
+        <w:t>lahtander</w:t>
+      </w:r>
+      <w:proofErr w:type="spellEnd"/>
+      <w:r>
+        <w:t xml:space="preserve"> agrees</w:t>
+      </w:r>
+    </w:p>
+    <w:p>
+      <w:proofErr w:type="spellStart"/>
+      <w:r>
+        <w:t>Chauntia</w:t>
+      </w:r>
+      <w:proofErr w:type="spellEnd"/>
+      <w:r>
+        <w:t xml:space="preserve"> (lover of </w:t>
+      </w:r>
+      <w:proofErr w:type="spellStart"/>
+      <w:r>
+        <w:t>lathander</w:t>
+      </w:r>
+      <w:proofErr w:type="spellEnd"/>
+      <w:r>
+        <w:t xml:space="preserve">) convinced </w:t>
+      </w:r>
+      <w:proofErr w:type="spellStart"/>
+      <w:r>
+        <w:t>lathander</w:t>
+      </w:r>
+      <w:proofErr w:type="spellEnd"/>
+      <w:r>
+        <w:t xml:space="preserve"> to let it happen. produces orb "this is a part of my power, given to CB"</w:t>
+      </w:r>
+    </w:p>
+    <w:p>
+      <w:r>
+        <w:t>*CB joins the game.</w:t>
+      </w:r>
+    </w:p>
+    <w:p>
+      <w:r>
+        <w:t xml:space="preserve">"Give life to everything and kill the mockery that undeath brings. Follow the tenets and he will not forsake you. </w:t>
+      </w:r>
+      <w:proofErr w:type="spellStart"/>
+      <w:r>
+        <w:t>breakt</w:t>
+      </w:r>
+      <w:proofErr w:type="spellEnd"/>
+      <w:r>
+        <w:t xml:space="preserve"> hem, face </w:t>
+      </w:r>
+      <w:proofErr w:type="spellStart"/>
+      <w:r>
+        <w:t>attonement</w:t>
+      </w:r>
+      <w:proofErr w:type="spellEnd"/>
+      <w:r>
+        <w:t xml:space="preserve">." Lathander gives CB the orb, phasing it into her forehead. </w:t>
+      </w:r>
+    </w:p>
+    <w:p>
+      <w:proofErr w:type="spellStart"/>
+      <w:r>
+        <w:t>galaya</w:t>
+      </w:r>
+      <w:proofErr w:type="spellEnd"/>
+      <w:r>
+        <w:t xml:space="preserve"> pretended to be </w:t>
+      </w:r>
+      <w:proofErr w:type="spellStart"/>
+      <w:r>
+        <w:t>lathander</w:t>
+      </w:r>
+      <w:proofErr w:type="spellEnd"/>
+      <w:r>
+        <w:t xml:space="preserve"> </w:t>
+      </w:r>
+      <w:proofErr w:type="spellStart"/>
+      <w:r>
+        <w:t>bc</w:t>
+      </w:r>
+      <w:proofErr w:type="spellEnd"/>
+      <w:r>
+        <w:t xml:space="preserve"> </w:t>
+      </w:r>
+      <w:proofErr w:type="spellStart"/>
+      <w:r>
+        <w:t>lathander</w:t>
+      </w:r>
+      <w:proofErr w:type="spellEnd"/>
+      <w:r>
+        <w:t xml:space="preserve"> </w:t>
+      </w:r>
+      <w:proofErr w:type="spellStart"/>
+      <w:r>
+        <w:t>wasnt</w:t>
+      </w:r>
+      <w:proofErr w:type="spellEnd"/>
+      <w:r>
+        <w:t xml:space="preserve"> able to </w:t>
+      </w:r>
+      <w:proofErr w:type="spellStart"/>
+      <w:r>
+        <w:t>eb</w:t>
+      </w:r>
+      <w:proofErr w:type="spellEnd"/>
+      <w:r>
+        <w:t xml:space="preserve"> there. (but </w:t>
+      </w:r>
+      <w:proofErr w:type="spellStart"/>
+      <w:r>
+        <w:t>galaya</w:t>
+      </w:r>
+      <w:proofErr w:type="spellEnd"/>
+      <w:r>
+        <w:t xml:space="preserve"> wants to look like it was </w:t>
+      </w:r>
+      <w:proofErr w:type="spellStart"/>
+      <w:r>
+        <w:t>lathander's</w:t>
+      </w:r>
+      <w:proofErr w:type="spellEnd"/>
+      <w:r>
+        <w:t xml:space="preserve"> energy)</w:t>
+      </w:r>
+    </w:p>
+    <w:p>
+      <w:r>
+        <w:t xml:space="preserve">*GL and LW come to a </w:t>
+      </w:r>
+      <w:proofErr w:type="spellStart"/>
+      <w:r>
+        <w:t>compromoise</w:t>
+      </w:r>
+      <w:proofErr w:type="spellEnd"/>
+      <w:r>
+        <w:t xml:space="preserve">: LW will pay the price of having CB become a paladin by </w:t>
+      </w:r>
+      <w:proofErr w:type="spellStart"/>
+      <w:r>
+        <w:t>prioritising</w:t>
+      </w:r>
+      <w:proofErr w:type="spellEnd"/>
+      <w:r>
+        <w:t xml:space="preserve"> GL's next 5 missions over </w:t>
+      </w:r>
+      <w:proofErr w:type="spellStart"/>
+      <w:r>
+        <w:t>Lathanders</w:t>
+      </w:r>
+      <w:proofErr w:type="spellEnd"/>
+      <w:r>
+        <w:t xml:space="preserve"> missions.</w:t>
+      </w:r>
+    </w:p>
+    <w:p/>
+    <w:p>
+      <w:r>
+        <w:t>GL enters VVs dreams, scolds her for smoking, apologizes for yelling, telling her that LW is a good guy</w:t>
+      </w:r>
+    </w:p>
+    <w:p/>
+    <w:p>
+      <w:r>
+        <w:t xml:space="preserve">in the morning, LW finds the contract on </w:t>
+      </w:r>
+      <w:proofErr w:type="spellStart"/>
+      <w:r>
+        <w:t>hsi</w:t>
+      </w:r>
+      <w:proofErr w:type="spellEnd"/>
+      <w:r>
+        <w:t xml:space="preserve"> dresser, throws on underwear, goes down to talk to CB. CB is asleep, he sits next to her for 2 hours. when she wakes up, he tells her about how he feels about the time that CB died, and senses CB's new divine energy. </w:t>
+      </w:r>
+    </w:p>
+    <w:p/>
+    <w:p/>
+    <w:p/>
+    <w:p>
+      <w:r>
+        <w:t xml:space="preserve">"LW and GL engage in a deal. The deal states: For 5 missions, Larkwren Lightbrew is to </w:t>
+      </w:r>
+      <w:proofErr w:type="spellStart"/>
+      <w:r>
+        <w:t>ignroe</w:t>
+      </w:r>
+      <w:proofErr w:type="spellEnd"/>
+      <w:r>
+        <w:t xml:space="preserve"> all unnecessary undead. </w:t>
+      </w:r>
+    </w:p>
+    <w:p>
+      <w:r>
+        <w:t>If you do not ignore an undead creature that is not either in the way of your goal, or is not part of your goal, you will face the consequences.</w:t>
+      </w:r>
+    </w:p>
+    <w:p>
+      <w:r>
+        <w:t>If an undead is not ignored by LW, the contract will be broken and GL will enact the consequences.</w:t>
+      </w:r>
+    </w:p>
+    <w:p>
+      <w:r>
+        <w:t xml:space="preserve">However, the current mission is not included in the 5 </w:t>
+      </w:r>
+      <w:proofErr w:type="spellStart"/>
+      <w:r>
+        <w:t>missiosn</w:t>
+      </w:r>
+      <w:proofErr w:type="spellEnd"/>
+      <w:r>
+        <w:t xml:space="preserve"> that GL can give."</w:t>
+      </w:r>
+    </w:p>
+    <w:p/>
+    <w:p>
+      <w:r>
+        <w:t>ACTUALLY, THE DREAM NEVER HAPPENED</w:t>
+      </w:r>
+    </w:p>
+    <w:p>
+      <w:r>
+        <w:t>The DM and I decided to retcon the dream and say it never happened</w:t>
+      </w:r>
+    </w:p>
+    <w:p>
+      <w:r>
+        <w:lastRenderedPageBreak/>
+        <w:br w:type="page"/>
+      </w:r>
+    </w:p>
+    <w:p>
+      <w:pPr>
+        <w:pStyle w:val="Heading1"/>
+      </w:pPr>
+      <w:r>
+        <w:lastRenderedPageBreak/>
+        <w:t>Chapter 5</w:t>
+      </w:r>
+    </w:p>
+    <w:p>
+      <w:r>
+        <w:t xml:space="preserve">LW wakes up, gets breakfast, goes meets CB, they do to </w:t>
+      </w:r>
+      <w:proofErr w:type="spellStart"/>
+      <w:r>
+        <w:t>Garynmor</w:t>
+      </w:r>
+      <w:proofErr w:type="spellEnd"/>
+      <w:r>
+        <w:t xml:space="preserve"> Stables to get horse kibble (2 GP), buys a horse food carrier (1 GP), goes </w:t>
+      </w:r>
+      <w:proofErr w:type="spellStart"/>
+      <w:r>
+        <w:t>backto</w:t>
+      </w:r>
+      <w:proofErr w:type="spellEnd"/>
+      <w:r>
+        <w:t xml:space="preserve"> tavern horse hut, finds </w:t>
+      </w:r>
+      <w:proofErr w:type="spellStart"/>
+      <w:r>
+        <w:t>theres</w:t>
+      </w:r>
+      <w:proofErr w:type="spellEnd"/>
+      <w:r>
+        <w:t xml:space="preserve"> no trough, feeds CB by hand.</w:t>
+      </w:r>
+    </w:p>
+    <w:p>
+      <w:r>
+        <w:t>forgot to eat, tummy rumbles, tastes horse kibble.</w:t>
+      </w:r>
+    </w:p>
+    <w:p>
+      <w:r>
+        <w:t>CB reminds him he has rations in the saddlebag. LW eats a ration</w:t>
+      </w:r>
+    </w:p>
+    <w:p/>
+    <w:p>
+      <w:r>
+        <w:t>party leaves tavern, finds LW in the alley hut feeding CB</w:t>
+      </w:r>
+    </w:p>
+    <w:p/>
+    <w:p>
+      <w:r>
+        <w:t>they leave, and the hut vanishes</w:t>
+      </w:r>
+    </w:p>
+    <w:p/>
+    <w:p>
+      <w:r>
+        <w:t>player arrives: chaos angel</w:t>
+      </w:r>
+    </w:p>
+    <w:p/>
+    <w:p>
+      <w:r>
+        <w:t>party goes to Hall of Wonders for auction</w:t>
+      </w:r>
+    </w:p>
+    <w:p>
+      <w:r>
+        <w:t>they go sit down in the chairs</w:t>
+      </w:r>
+    </w:p>
+    <w:p/>
+    <w:p>
+      <w:r>
+        <w:t xml:space="preserve">an owl person in red vest and black shorts. 7ft tall, blue eyes, </w:t>
+      </w:r>
+      <w:proofErr w:type="spellStart"/>
+      <w:r>
+        <w:t>coverd</w:t>
+      </w:r>
+      <w:proofErr w:type="spellEnd"/>
+      <w:r>
+        <w:t xml:space="preserve"> in leather. </w:t>
+      </w:r>
+      <w:proofErr w:type="spellStart"/>
+      <w:r>
+        <w:t>dcu</w:t>
+      </w:r>
+      <w:proofErr w:type="spellEnd"/>
+      <w:r>
+        <w:t xml:space="preserve">. this is chaos' character, sitting in a chair in the corner. </w:t>
+      </w:r>
+      <w:proofErr w:type="spellStart"/>
+      <w:r>
+        <w:t>Elyndria</w:t>
+      </w:r>
+      <w:proofErr w:type="spellEnd"/>
+      <w:r>
+        <w:t xml:space="preserve">. </w:t>
+      </w:r>
+      <w:proofErr w:type="spellStart"/>
+      <w:r>
+        <w:t>shes</w:t>
+      </w:r>
+      <w:proofErr w:type="spellEnd"/>
+      <w:r>
+        <w:t xml:space="preserve"> has a </w:t>
+      </w:r>
+      <w:proofErr w:type="spellStart"/>
+      <w:r>
+        <w:t>galaya</w:t>
+      </w:r>
+      <w:proofErr w:type="spellEnd"/>
+      <w:r>
+        <w:t xml:space="preserve"> symbol on her necklace.</w:t>
+      </w:r>
+    </w:p>
+    <w:p/>
     <w:p>
       <w:r>
         <w:t>"</w:t>
       </w:r>
       <w:proofErr w:type="spellStart"/>
       <w:r>
-        <w:t>Narfell</w:t>
-      </w:r>
-      <w:proofErr w:type="spellEnd"/>
-      <w:r>
-        <w:t>" -VC</w:t>
+        <w:t>vivi</w:t>
+      </w:r>
+      <w:proofErr w:type="spellEnd"/>
+      <w:r>
+        <w:t xml:space="preserve"> what are you doing here?" -</w:t>
+      </w:r>
+      <w:proofErr w:type="spellStart"/>
+      <w:r>
+        <w:t>Elyndria</w:t>
+      </w:r>
+      <w:proofErr w:type="spellEnd"/>
+    </w:p>
+    <w:p>
+      <w:r>
+        <w:t>"here to get something" -VV</w:t>
       </w:r>
     </w:p>
     <w:p>
       <w:r>
         <w:t>"</w:t>
       </w:r>
-      <w:proofErr w:type="gramStart"/>
-      <w:r>
-        <w:t>so</w:t>
-      </w:r>
-      <w:proofErr w:type="gramEnd"/>
-      <w:r>
-        <w:t xml:space="preserve"> what are you trying to improve on atm?" -LW</w:t>
+      <w:proofErr w:type="spellStart"/>
+      <w:r>
+        <w:t>i</w:t>
+      </w:r>
+      <w:proofErr w:type="spellEnd"/>
+      <w:r>
+        <w:t xml:space="preserve"> need to get tipsy after this"</w:t>
+      </w:r>
+    </w:p>
+    <w:p>
+      <w:r>
+        <w:t>"have fun with that"</w:t>
       </w:r>
     </w:p>
     <w:p>
       <w:r>
         <w:t>"</w:t>
       </w:r>
-      <w:proofErr w:type="gramStart"/>
-      <w:r>
-        <w:t>trying</w:t>
-      </w:r>
-      <w:proofErr w:type="gramEnd"/>
-      <w:r>
-        <w:t xml:space="preserve"> to find more books." -VC</w:t>
-      </w:r>
-    </w:p>
-    <w:p>
-      <w:r>
-        <w:t>LW tells story of how he rescued a librarian from a collapsing floor</w:t>
-      </w:r>
-    </w:p>
-    <w:p/>
-    <w:p>
-      <w:r>
-        <w:t xml:space="preserve">LW CB VC go back to </w:t>
-      </w:r>
-      <w:proofErr w:type="spellStart"/>
-      <w:r>
-        <w:t>elfsong</w:t>
-      </w:r>
-      <w:proofErr w:type="spellEnd"/>
-      <w:r>
-        <w:t xml:space="preserve"> tavern. </w:t>
-      </w:r>
-      <w:proofErr w:type="spellStart"/>
-      <w:r>
-        <w:t>chwng</w:t>
-      </w:r>
-      <w:proofErr w:type="spellEnd"/>
-      <w:r>
-        <w:t xml:space="preserve"> goes and bothers VV in her room, to check to make sure </w:t>
+      <w:proofErr w:type="spellStart"/>
+      <w:r>
+        <w:t>youre</w:t>
+      </w:r>
+      <w:proofErr w:type="spellEnd"/>
+      <w:r>
+        <w:t xml:space="preserve"> not going to join me?" -</w:t>
+      </w:r>
+      <w:proofErr w:type="spellStart"/>
+      <w:r>
+        <w:t>Elyndria</w:t>
+      </w:r>
+      <w:proofErr w:type="spellEnd"/>
+    </w:p>
+    <w:p>
+      <w:r>
+        <w:t>"she follows big boy!" -</w:t>
+      </w:r>
+      <w:proofErr w:type="spellStart"/>
+      <w:r>
+        <w:t>chwnga</w:t>
+      </w:r>
+      <w:proofErr w:type="spellEnd"/>
+    </w:p>
+    <w:p>
+      <w:r>
+        <w:t>"</w:t>
+      </w:r>
+      <w:proofErr w:type="spellStart"/>
+      <w:r>
+        <w:t>im</w:t>
+      </w:r>
+      <w:proofErr w:type="spellEnd"/>
+      <w:r>
+        <w:t xml:space="preserve"> sure he </w:t>
+      </w:r>
+      <w:proofErr w:type="spellStart"/>
+      <w:r>
+        <w:t>wont</w:t>
+      </w:r>
+      <w:proofErr w:type="spellEnd"/>
+      <w:r>
+        <w:t xml:space="preserve"> mind" -</w:t>
+      </w:r>
+      <w:proofErr w:type="spellStart"/>
+      <w:r>
+        <w:t>Elyndria</w:t>
+      </w:r>
+      <w:proofErr w:type="spellEnd"/>
+    </w:p>
+    <w:p>
+      <w:r>
+        <w:t>...</w:t>
+      </w:r>
+    </w:p>
+    <w:p>
+      <w:r>
+        <w:t xml:space="preserve">"ok </w:t>
+      </w:r>
+      <w:proofErr w:type="spellStart"/>
+      <w:r>
+        <w:t>i</w:t>
+      </w:r>
+      <w:proofErr w:type="spellEnd"/>
+      <w:r>
+        <w:t xml:space="preserve"> guess </w:t>
+      </w:r>
+      <w:proofErr w:type="spellStart"/>
+      <w:r>
+        <w:t>ill</w:t>
+      </w:r>
+      <w:proofErr w:type="spellEnd"/>
+      <w:r>
+        <w:t xml:space="preserve"> just sit down and relax" </w:t>
+      </w:r>
+      <w:proofErr w:type="spellStart"/>
+      <w:r>
+        <w:t>elyndra</w:t>
+      </w:r>
+      <w:proofErr w:type="spellEnd"/>
+      <w:r>
+        <w:t xml:space="preserve">  looks at time. "</w:t>
+      </w:r>
+      <w:proofErr w:type="spellStart"/>
+      <w:r>
+        <w:t>nvm</w:t>
+      </w:r>
+      <w:proofErr w:type="spellEnd"/>
+      <w:r>
+        <w:t xml:space="preserve"> </w:t>
+      </w:r>
+      <w:proofErr w:type="spellStart"/>
+      <w:r>
+        <w:t>im</w:t>
+      </w:r>
+      <w:proofErr w:type="spellEnd"/>
+      <w:r>
+        <w:t xml:space="preserve"> </w:t>
+      </w:r>
+      <w:proofErr w:type="spellStart"/>
+      <w:r>
+        <w:t>goign</w:t>
+      </w:r>
+      <w:proofErr w:type="spellEnd"/>
+      <w:r>
+        <w:t xml:space="preserve"> to go get some booze" she walks 1min to </w:t>
+      </w:r>
+      <w:proofErr w:type="spellStart"/>
+      <w:r>
+        <w:t>smilin</w:t>
+      </w:r>
+      <w:proofErr w:type="spellEnd"/>
+      <w:r>
+        <w:t xml:space="preserve"> boar bar. </w:t>
+      </w:r>
+      <w:proofErr w:type="spellStart"/>
+      <w:r>
+        <w:t>its</w:t>
+      </w:r>
+      <w:proofErr w:type="spellEnd"/>
+      <w:r>
+        <w:t xml:space="preserve"> all guys in there, no girls</w:t>
+      </w:r>
+    </w:p>
+    <w:p>
+      <w:r>
+        <w:t>"lay down the booze" -EL</w:t>
+      </w:r>
+    </w:p>
+    <w:p>
+      <w:r>
+        <w:t>"what you want lass" -bartender</w:t>
+      </w:r>
+    </w:p>
+    <w:p>
+      <w:r>
+        <w:lastRenderedPageBreak/>
+        <w:t>"I want some booze"</w:t>
+      </w:r>
+    </w:p>
+    <w:p>
+      <w:r>
+        <w:t>"what type of booze you want?"</w:t>
+      </w:r>
+    </w:p>
+    <w:p>
+      <w:r>
+        <w:t>"the chaotic kind"</w:t>
+      </w:r>
+    </w:p>
+    <w:p>
+      <w:r>
+        <w:t>"</w:t>
+      </w:r>
+      <w:proofErr w:type="spellStart"/>
+      <w:r>
+        <w:t>i</w:t>
+      </w:r>
+      <w:proofErr w:type="spellEnd"/>
+      <w:r>
+        <w:t xml:space="preserve"> </w:t>
+      </w:r>
+      <w:proofErr w:type="spellStart"/>
+      <w:r>
+        <w:t>dont</w:t>
+      </w:r>
+      <w:proofErr w:type="spellEnd"/>
+      <w:r>
+        <w:t xml:space="preserve"> got none of that. dwarven ale?"</w:t>
+      </w:r>
+    </w:p>
+    <w:p>
+      <w:r>
+        <w:t>"sure, give it pls" -EL</w:t>
+      </w:r>
+    </w:p>
+    <w:p>
+      <w:r>
+        <w:t>"5 silver"</w:t>
+      </w:r>
+    </w:p>
+    <w:p>
+      <w:r>
+        <w:t>EL drinks dwarven ale, and gets more, enough to be tipsy</w:t>
+      </w:r>
+    </w:p>
+    <w:p/>
+    <w:p>
+      <w:r>
+        <w:t>back at auction, party takes a seat</w:t>
+      </w:r>
+    </w:p>
+    <w:p>
+      <w:r>
+        <w:t>LW sits on front left, paddle 1</w:t>
+      </w:r>
+    </w:p>
+    <w:p>
+      <w:r>
+        <w:t>Victoria sits next to LW</w:t>
+      </w:r>
+    </w:p>
+    <w:p>
+      <w:r>
+        <w:t>VV sits far away at seat number 50</w:t>
+      </w:r>
+    </w:p>
+    <w:p>
+      <w:r>
+        <w:t>EL sits on floor behind VV</w:t>
+      </w:r>
+    </w:p>
+    <w:p>
+      <w:r>
+        <w:t>EL gives 3 GP to VV</w:t>
+      </w:r>
+    </w:p>
+    <w:p/>
+    <w:p>
+      <w:proofErr w:type="spellStart"/>
+      <w:r>
+        <w:t>chwnga</w:t>
+      </w:r>
+      <w:proofErr w:type="spellEnd"/>
+      <w:r>
+        <w:t xml:space="preserve"> tells LW he </w:t>
+      </w:r>
+      <w:proofErr w:type="spellStart"/>
+      <w:r>
+        <w:t>jsut</w:t>
+      </w:r>
+      <w:proofErr w:type="spellEnd"/>
+      <w:r>
+        <w:t xml:space="preserve"> has to sit here and do nothing, ensure the safety of the item.</w:t>
+      </w:r>
+    </w:p>
+    <w:p>
+      <w:r>
+        <w:t>LW tries to sneak back into the back</w:t>
+      </w:r>
+    </w:p>
+    <w:p>
+      <w:r>
+        <w:t>dwarf stabs him "sit down or leave"</w:t>
+      </w:r>
+    </w:p>
+    <w:p>
+      <w:r>
+        <w:t xml:space="preserve">LW tries to leave to get healed, but VV heals him. </w:t>
+      </w:r>
+      <w:proofErr w:type="spellStart"/>
+      <w:r>
+        <w:t>chwnga</w:t>
+      </w:r>
+      <w:proofErr w:type="spellEnd"/>
+      <w:r>
+        <w:t xml:space="preserve"> tells him to sit down and explains how auctions work to him. LW sits back and relaxes and takes a nap, but </w:t>
+      </w:r>
+      <w:proofErr w:type="spellStart"/>
+      <w:r>
+        <w:t>chwnga</w:t>
+      </w:r>
+      <w:proofErr w:type="spellEnd"/>
+      <w:r>
+        <w:t xml:space="preserve"> wakes him up and tells him to participate</w:t>
+      </w:r>
+    </w:p>
+    <w:p>
+      <w:r>
+        <w:t>VV 50, LW 49, Bringer 48</w:t>
+      </w:r>
+    </w:p>
+    <w:p/>
+    <w:p>
+      <w:r>
+        <w:t>15 min before auction, auction has already filled up.</w:t>
+      </w:r>
+    </w:p>
+    <w:p>
+      <w:r>
+        <w:t xml:space="preserve">auctioneer, </w:t>
       </w:r>
       <w:proofErr w:type="spellStart"/>
       <w:r>
@@ -8071,24 +8809,19 @@
       </w:r>
       <w:proofErr w:type="spellEnd"/>
       <w:r>
-        <w:t xml:space="preserve"> not smoking</w:t>
-      </w:r>
-    </w:p>
-    <w:p>
-      <w:r>
-        <w:t>"</w:t>
-      </w:r>
-      <w:proofErr w:type="gramStart"/>
-      <w:r>
-        <w:t>nothing</w:t>
-      </w:r>
-      <w:proofErr w:type="gramEnd"/>
-      <w:r>
-        <w:t xml:space="preserve"> </w:t>
-      </w:r>
-      <w:proofErr w:type="spellStart"/>
-      <w:r>
-        <w:t>hes</w:t>
+        <w:t xml:space="preserve"> a </w:t>
+      </w:r>
+      <w:proofErr w:type="spellStart"/>
+      <w:r>
+        <w:t>Waukeen</w:t>
+      </w:r>
+      <w:proofErr w:type="spellEnd"/>
+      <w:r>
+        <w:t xml:space="preserve"> follower (goddess of trade), she says "if </w:t>
+      </w:r>
+      <w:proofErr w:type="spellStart"/>
+      <w:r>
+        <w:t>youre</w:t>
       </w:r>
       <w:proofErr w:type="spellEnd"/>
       <w:r>
@@ -8096,549 +8829,155 @@
       </w:r>
       <w:proofErr w:type="spellStart"/>
       <w:r>
-        <w:t>approed</w:t>
-      </w:r>
-      <w:proofErr w:type="spellEnd"/>
-      <w:r>
-        <w:t xml:space="preserve"> of" -VV</w:t>
-      </w:r>
-    </w:p>
-    <w:p/>
-    <w:p>
-      <w:proofErr w:type="spellStart"/>
-      <w:r>
-        <w:t>chwng</w:t>
-      </w:r>
-      <w:proofErr w:type="spellEnd"/>
-      <w:r>
-        <w:t xml:space="preserve"> gets room keys for LB and VC.</w:t>
-      </w:r>
-    </w:p>
-    <w:p>
-      <w:r>
-        <w:t>"Want to share a room with me?" -LW</w:t>
-      </w:r>
-    </w:p>
-    <w:p>
-      <w:r>
-        <w:t>"no" -VC</w:t>
-      </w:r>
-    </w:p>
-    <w:p/>
-    <w:p>
-      <w:r>
-        <w:t xml:space="preserve">CB gets dome from GL so she </w:t>
-      </w:r>
-      <w:proofErr w:type="spellStart"/>
-      <w:r>
-        <w:t>doesnt</w:t>
-      </w:r>
-      <w:proofErr w:type="spellEnd"/>
-      <w:r>
-        <w:t xml:space="preserve"> </w:t>
-      </w:r>
-      <w:proofErr w:type="gramStart"/>
-      <w:r>
-        <w:t>have to</w:t>
-      </w:r>
-      <w:proofErr w:type="gramEnd"/>
-      <w:r>
-        <w:t xml:space="preserve"> go to stables</w:t>
-      </w:r>
-    </w:p>
-    <w:p>
-      <w:r>
-        <w:t>LW goes to his room in tavern and goes to sleep</w:t>
-      </w:r>
-    </w:p>
-    <w:p>
-      <w:r>
-        <w:t xml:space="preserve">GL pesters him in his dream </w:t>
-      </w:r>
-    </w:p>
-    <w:p>
-      <w:r>
-        <w:t>*GL spawns CB in armor, cuts her, then heals her.</w:t>
-      </w:r>
-    </w:p>
-    <w:p>
-      <w:r>
-        <w:t>*LW attacks GL, GL encages him</w:t>
-      </w:r>
-    </w:p>
-    <w:p>
-      <w:r>
-        <w:t xml:space="preserve">*GL reminds him of what he can do to help CB, but only if LW gives up </w:t>
-      </w:r>
-      <w:proofErr w:type="spellStart"/>
-      <w:r>
-        <w:t>loyalyty</w:t>
-      </w:r>
-      <w:proofErr w:type="spellEnd"/>
-      <w:r>
-        <w:t xml:space="preserve"> to Lathander</w:t>
-      </w:r>
-    </w:p>
-    <w:p>
-      <w:r>
-        <w:t>*LW says he'll be loyal to Lathander.</w:t>
-      </w:r>
-    </w:p>
-    <w:p>
-      <w:r>
-        <w:t>*GL silences LW and breaks his bones</w:t>
-      </w:r>
-    </w:p>
-    <w:p>
-      <w:r>
-        <w:t xml:space="preserve">"CB </w:t>
-      </w:r>
-      <w:proofErr w:type="spellStart"/>
-      <w:r>
-        <w:t>doesnt</w:t>
-      </w:r>
-      <w:proofErr w:type="spellEnd"/>
-      <w:r>
-        <w:t xml:space="preserve"> worship Lathander, she only does it for you." -GL</w:t>
-      </w:r>
-    </w:p>
-    <w:p>
-      <w:r>
-        <w:t>"</w:t>
-      </w:r>
-      <w:proofErr w:type="gramStart"/>
-      <w:r>
-        <w:t>do</w:t>
-      </w:r>
-      <w:proofErr w:type="gramEnd"/>
-      <w:r>
-        <w:t xml:space="preserve"> you want </w:t>
-      </w:r>
-      <w:proofErr w:type="spellStart"/>
-      <w:r>
-        <w:t>ehr</w:t>
-      </w:r>
-      <w:proofErr w:type="spellEnd"/>
-      <w:r>
-        <w:t xml:space="preserve"> to live?" -GL</w:t>
-      </w:r>
-    </w:p>
-    <w:p>
-      <w:r>
-        <w:t>*LW nods, but with angry determined eyes</w:t>
-      </w:r>
-    </w:p>
-    <w:p>
-      <w:r>
-        <w:t>"</w:t>
-      </w:r>
-      <w:proofErr w:type="gramStart"/>
-      <w:r>
-        <w:t>you</w:t>
-      </w:r>
-      <w:proofErr w:type="gramEnd"/>
-      <w:r>
-        <w:t xml:space="preserve"> </w:t>
-      </w:r>
-      <w:proofErr w:type="spellStart"/>
-      <w:r>
-        <w:t>havent</w:t>
-      </w:r>
-      <w:proofErr w:type="spellEnd"/>
-      <w:r>
-        <w:t xml:space="preserve"> followed your god to a tee. </w:t>
-      </w:r>
-      <w:proofErr w:type="spellStart"/>
-      <w:proofErr w:type="gramStart"/>
-      <w:r>
-        <w:t>bc</w:t>
-      </w:r>
-      <w:proofErr w:type="spellEnd"/>
-      <w:proofErr w:type="gramEnd"/>
-      <w:r>
-        <w:t xml:space="preserve"> you have a horse as a friend." -GL</w:t>
-      </w:r>
-    </w:p>
-    <w:p>
-      <w:r>
-        <w:t>"</w:t>
-      </w:r>
-      <w:proofErr w:type="gramStart"/>
-      <w:r>
-        <w:t>how</w:t>
-      </w:r>
-      <w:proofErr w:type="gramEnd"/>
-      <w:r>
-        <w:t xml:space="preserve"> dare you accuse me of disobeying my god!" -LW</w:t>
-      </w:r>
-    </w:p>
-    <w:p>
-      <w:r>
-        <w:t>"</w:t>
-      </w:r>
-      <w:proofErr w:type="gramStart"/>
-      <w:r>
-        <w:t>just</w:t>
-      </w:r>
-      <w:proofErr w:type="gramEnd"/>
-      <w:r>
-        <w:t xml:space="preserve"> point me in the direction of the undead and ill uphold my gods promise of not </w:t>
-      </w:r>
-      <w:proofErr w:type="spellStart"/>
-      <w:r>
-        <w:t>crusdaing</w:t>
-      </w:r>
-      <w:proofErr w:type="spellEnd"/>
-      <w:r>
-        <w:t xml:space="preserve"> </w:t>
-      </w:r>
-      <w:proofErr w:type="spellStart"/>
-      <w:r>
-        <w:t>agaisnt</w:t>
-      </w:r>
-      <w:proofErr w:type="spellEnd"/>
-      <w:r>
-        <w:t xml:space="preserve"> you." -LW</w:t>
+        <w:t>paritciapting</w:t>
+      </w:r>
+      <w:proofErr w:type="spellEnd"/>
+      <w:r>
+        <w:t>, go to back"</w:t>
+      </w:r>
+    </w:p>
+    <w:p>
+      <w:proofErr w:type="spellStart"/>
+      <w:r>
+        <w:t>chwnga</w:t>
+      </w:r>
+      <w:proofErr w:type="spellEnd"/>
+      <w:r>
+        <w:t xml:space="preserve"> moves EL to back</w:t>
+      </w:r>
+    </w:p>
+    <w:p>
+      <w:r>
+        <w:t>auctioneer introduces 5 items</w:t>
+      </w:r>
+    </w:p>
+    <w:p>
+      <w:r>
+        <w:t>1: painting. white cube in center of black painting, with rune in middle. the cube is spinning around the rune (magical painting)</w:t>
+      </w:r>
+    </w:p>
+    <w:p>
+      <w:r>
+        <w:t>sold to someone (wealthy merchant man)</w:t>
       </w:r>
     </w:p>
     <w:p>
       <w:r>
         <w:lastRenderedPageBreak/>
-        <w:t>"</w:t>
-      </w:r>
-      <w:proofErr w:type="spellStart"/>
-      <w:proofErr w:type="gramStart"/>
-      <w:r>
-        <w:t>lathanders</w:t>
-      </w:r>
-      <w:proofErr w:type="spellEnd"/>
-      <w:proofErr w:type="gramEnd"/>
-      <w:r>
-        <w:t xml:space="preserve"> not the only god, so </w:t>
-      </w:r>
-      <w:proofErr w:type="spellStart"/>
-      <w:r>
-        <w:t>i</w:t>
-      </w:r>
-      <w:proofErr w:type="spellEnd"/>
-      <w:r>
-        <w:t xml:space="preserve"> cant. not everyone is like you. </w:t>
-      </w:r>
-      <w:proofErr w:type="spellStart"/>
-      <w:r>
-        <w:t>i</w:t>
-      </w:r>
-      <w:proofErr w:type="spellEnd"/>
-      <w:r>
-        <w:t xml:space="preserve"> </w:t>
-      </w:r>
-      <w:proofErr w:type="spellStart"/>
-      <w:proofErr w:type="gramStart"/>
-      <w:r>
-        <w:t>cant</w:t>
-      </w:r>
-      <w:proofErr w:type="spellEnd"/>
-      <w:proofErr w:type="gramEnd"/>
-      <w:r>
-        <w:t xml:space="preserve"> make an exception"</w:t>
-      </w:r>
-    </w:p>
-    <w:p>
-      <w:r>
-        <w:t>*LW tries to make a contract that lets him kill undead as much as he wants</w:t>
-      </w:r>
-    </w:p>
-    <w:p>
-      <w:r>
-        <w:t>*GL and LW argue</w:t>
-      </w:r>
-    </w:p>
-    <w:p>
-      <w:r>
-        <w:t>"</w:t>
-      </w:r>
-      <w:proofErr w:type="gramStart"/>
-      <w:r>
-        <w:t>how</w:t>
-      </w:r>
-      <w:proofErr w:type="gramEnd"/>
-      <w:r>
-        <w:t xml:space="preserve"> about you train CB, but she still becomes a paladin of </w:t>
-      </w:r>
-      <w:proofErr w:type="spellStart"/>
-      <w:r>
-        <w:t>lathander</w:t>
-      </w:r>
-      <w:proofErr w:type="spellEnd"/>
-      <w:r>
-        <w:t>?" -LW</w:t>
-      </w:r>
-    </w:p>
-    <w:p>
-      <w:r>
-        <w:t>*</w:t>
-      </w:r>
-      <w:proofErr w:type="gramStart"/>
-      <w:r>
-        <w:t>finally</w:t>
-      </w:r>
-      <w:proofErr w:type="gramEnd"/>
-      <w:r>
-        <w:t xml:space="preserve"> GL </w:t>
-      </w:r>
-      <w:proofErr w:type="spellStart"/>
-      <w:r>
-        <w:t>gvies</w:t>
-      </w:r>
-      <w:proofErr w:type="spellEnd"/>
-      <w:r>
-        <w:t xml:space="preserve"> in and contacts Lathander. </w:t>
-      </w:r>
-      <w:proofErr w:type="spellStart"/>
-      <w:r>
-        <w:t>lahtander</w:t>
-      </w:r>
-      <w:proofErr w:type="spellEnd"/>
-      <w:r>
-        <w:t xml:space="preserve"> agrees</w:t>
-      </w:r>
-    </w:p>
-    <w:p>
-      <w:proofErr w:type="spellStart"/>
-      <w:r>
-        <w:t>Chauntia</w:t>
-      </w:r>
-      <w:proofErr w:type="spellEnd"/>
-      <w:r>
-        <w:t xml:space="preserve"> (lover of </w:t>
-      </w:r>
-      <w:proofErr w:type="spellStart"/>
-      <w:r>
-        <w:t>lathander</w:t>
-      </w:r>
-      <w:proofErr w:type="spellEnd"/>
-      <w:r>
-        <w:t xml:space="preserve">) convinced </w:t>
-      </w:r>
-      <w:proofErr w:type="spellStart"/>
-      <w:r>
-        <w:t>lathander</w:t>
-      </w:r>
-      <w:proofErr w:type="spellEnd"/>
-      <w:r>
-        <w:t xml:space="preserve"> to let it happen. produces orb "this is a part of my power, given to CB"</w:t>
-      </w:r>
-    </w:p>
-    <w:p>
-      <w:r>
-        <w:t>*CB joins the game.</w:t>
-      </w:r>
-    </w:p>
-    <w:p>
-      <w:r>
-        <w:t xml:space="preserve">"Give life to everything and kill the mockery that undeath brings. Follow the tenets and he will not forsake you. </w:t>
-      </w:r>
-      <w:proofErr w:type="spellStart"/>
-      <w:r>
-        <w:t>breakt</w:t>
-      </w:r>
-      <w:proofErr w:type="spellEnd"/>
-      <w:r>
-        <w:t xml:space="preserve"> hem, face </w:t>
-      </w:r>
-      <w:proofErr w:type="spellStart"/>
-      <w:r>
-        <w:t>attonement</w:t>
-      </w:r>
-      <w:proofErr w:type="spellEnd"/>
-      <w:r>
-        <w:t xml:space="preserve">." Lathander gives CB the orb, phasing it into her forehead. </w:t>
-      </w:r>
-    </w:p>
-    <w:p>
-      <w:proofErr w:type="spellStart"/>
-      <w:r>
-        <w:t>galaya</w:t>
-      </w:r>
-      <w:proofErr w:type="spellEnd"/>
-      <w:r>
-        <w:t xml:space="preserve"> pretended to be </w:t>
-      </w:r>
-      <w:proofErr w:type="spellStart"/>
-      <w:r>
-        <w:t>lathander</w:t>
-      </w:r>
-      <w:proofErr w:type="spellEnd"/>
-      <w:r>
-        <w:t xml:space="preserve"> </w:t>
-      </w:r>
-      <w:proofErr w:type="spellStart"/>
-      <w:r>
-        <w:t>bc</w:t>
-      </w:r>
-      <w:proofErr w:type="spellEnd"/>
-      <w:r>
-        <w:t xml:space="preserve"> </w:t>
-      </w:r>
-      <w:proofErr w:type="spellStart"/>
-      <w:r>
-        <w:t>lathander</w:t>
-      </w:r>
-      <w:proofErr w:type="spellEnd"/>
-      <w:r>
-        <w:t xml:space="preserve"> </w:t>
-      </w:r>
-      <w:proofErr w:type="spellStart"/>
-      <w:r>
-        <w:t>wasnt</w:t>
-      </w:r>
-      <w:proofErr w:type="spellEnd"/>
-      <w:r>
-        <w:t xml:space="preserve"> able to </w:t>
-      </w:r>
-      <w:proofErr w:type="spellStart"/>
-      <w:r>
-        <w:t>eb</w:t>
-      </w:r>
-      <w:proofErr w:type="spellEnd"/>
-      <w:r>
-        <w:t xml:space="preserve"> there. (</w:t>
-      </w:r>
-      <w:proofErr w:type="gramStart"/>
-      <w:r>
-        <w:t>but</w:t>
-      </w:r>
-      <w:proofErr w:type="gramEnd"/>
-      <w:r>
-        <w:t xml:space="preserve"> </w:t>
-      </w:r>
-      <w:proofErr w:type="spellStart"/>
-      <w:r>
-        <w:t>galaya</w:t>
-      </w:r>
-      <w:proofErr w:type="spellEnd"/>
-      <w:r>
-        <w:t xml:space="preserve"> wants to look like it was </w:t>
-      </w:r>
-      <w:proofErr w:type="spellStart"/>
-      <w:r>
-        <w:t>lathander's</w:t>
-      </w:r>
-      <w:proofErr w:type="spellEnd"/>
-      <w:r>
-        <w:t xml:space="preserve"> energy)</w:t>
-      </w:r>
-    </w:p>
-    <w:p>
-      <w:r>
-        <w:t xml:space="preserve">*GL and LW come to a </w:t>
-      </w:r>
-      <w:proofErr w:type="spellStart"/>
-      <w:r>
-        <w:t>compromoise</w:t>
-      </w:r>
-      <w:proofErr w:type="spellEnd"/>
-      <w:r>
-        <w:t xml:space="preserve">: LW will pay the price of having CB become a paladin by </w:t>
-      </w:r>
-      <w:proofErr w:type="spellStart"/>
-      <w:r>
-        <w:t>prioritising</w:t>
-      </w:r>
-      <w:proofErr w:type="spellEnd"/>
-      <w:r>
-        <w:t xml:space="preserve"> GL's next 5 missions over </w:t>
-      </w:r>
-      <w:proofErr w:type="spellStart"/>
-      <w:r>
-        <w:t>Lathanders</w:t>
-      </w:r>
-      <w:proofErr w:type="spellEnd"/>
-      <w:r>
-        <w:t xml:space="preserve"> missions.</w:t>
-      </w:r>
-    </w:p>
-    <w:p/>
-    <w:p>
-      <w:r>
-        <w:t>GL enters VVs dreams, scolds her for smoking, apologizes for yelling, telling her that LW is a good guy</w:t>
-      </w:r>
-    </w:p>
-    <w:p/>
-    <w:p>
-      <w:r>
-        <w:t xml:space="preserve">in the morning, LW finds the contract on </w:t>
-      </w:r>
-      <w:proofErr w:type="spellStart"/>
-      <w:r>
-        <w:t>hsi</w:t>
-      </w:r>
-      <w:proofErr w:type="spellEnd"/>
-      <w:r>
-        <w:t xml:space="preserve"> dresser, throws on underwear, goes down to talk to CB. CB is asleep, he sits next to her for 2 hours. when she wakes up, he tells her about how he feels about the time that CB died, and senses CB's new divine energy. </w:t>
-      </w:r>
-    </w:p>
-    <w:p/>
-    <w:p/>
-    <w:p/>
-    <w:p>
-      <w:r>
-        <w:t xml:space="preserve">"LW and GL engage in a deal. The deal states: For 5 missions, Larkwren Lightbrew is to </w:t>
-      </w:r>
-      <w:proofErr w:type="spellStart"/>
-      <w:r>
-        <w:t>ignroe</w:t>
-      </w:r>
-      <w:proofErr w:type="spellEnd"/>
-      <w:r>
-        <w:t xml:space="preserve"> all unnecessary undead. </w:t>
-      </w:r>
-    </w:p>
-    <w:p>
-      <w:r>
-        <w:t>If you do not ignore an undead creature that is not either in the way of your goal, or is not part of your goal, you will face the consequences.</w:t>
-      </w:r>
-    </w:p>
-    <w:p>
-      <w:r>
-        <w:t xml:space="preserve">If an undead is not ignored by LW, the contract will be </w:t>
-      </w:r>
-      <w:proofErr w:type="gramStart"/>
-      <w:r>
-        <w:t>broken</w:t>
-      </w:r>
-      <w:proofErr w:type="gramEnd"/>
-      <w:r>
-        <w:t xml:space="preserve"> and GL will enact the consequences.</w:t>
-      </w:r>
-    </w:p>
-    <w:p>
-      <w:r>
-        <w:t xml:space="preserve">However, the current mission is not included in the 5 </w:t>
-      </w:r>
-      <w:proofErr w:type="spellStart"/>
-      <w:r>
-        <w:t>missiosn</w:t>
-      </w:r>
-      <w:proofErr w:type="spellEnd"/>
-      <w:r>
-        <w:t xml:space="preserve"> that GL can give."</w:t>
-      </w:r>
-    </w:p>
-    <w:p/>
-    <w:p>
-      <w:r>
-        <w:t>ACTUALLY, THE DREAM NEVER HAPPENED</w:t>
-      </w:r>
-    </w:p>
-    <w:p>
-      <w:r>
-        <w:t>The DM and I decided to retcon the dream and say it never happened</w:t>
-      </w:r>
-    </w:p>
-    <w:p/>
-    <w:p/>
-    <w:p/>
+        <w:t>2: vase, articulate, well crafted, with dwarven history carved onto it</w:t>
+      </w:r>
+    </w:p>
+    <w:p>
+      <w:r>
+        <w:t>dwarven women gets it</w:t>
+      </w:r>
+    </w:p>
+    <w:p>
+      <w:r>
+        <w:t xml:space="preserve">3: sword, etches on it, short sword. its magical. created by a follower of </w:t>
+      </w:r>
+      <w:proofErr w:type="spellStart"/>
+      <w:r>
+        <w:t>Gand</w:t>
+      </w:r>
+      <w:proofErr w:type="spellEnd"/>
+    </w:p>
+    <w:p>
+      <w:r>
+        <w:t>someone (</w:t>
+      </w:r>
+      <w:proofErr w:type="spellStart"/>
+      <w:r>
+        <w:t>deepvoiced</w:t>
+      </w:r>
+      <w:proofErr w:type="spellEnd"/>
+      <w:r>
+        <w:t xml:space="preserve"> man) gets it after </w:t>
+      </w:r>
+      <w:proofErr w:type="spellStart"/>
+      <w:r>
+        <w:t>outbdiggin</w:t>
+      </w:r>
+      <w:proofErr w:type="spellEnd"/>
+      <w:r>
+        <w:t xml:space="preserve"> LW</w:t>
+      </w:r>
+    </w:p>
+    <w:p>
+      <w:r>
+        <w:t>4: necklace, can stop poison</w:t>
+      </w:r>
+    </w:p>
+    <w:p>
+      <w:r>
+        <w:t xml:space="preserve">female dragon born pays 25000 GP for it. </w:t>
+      </w:r>
+      <w:proofErr w:type="spellStart"/>
+      <w:r>
+        <w:t>shes</w:t>
+      </w:r>
+      <w:proofErr w:type="spellEnd"/>
+      <w:r>
+        <w:t xml:space="preserve"> wearing symbol of </w:t>
+      </w:r>
+      <w:proofErr w:type="spellStart"/>
+      <w:r>
+        <w:t>galya</w:t>
+      </w:r>
+      <w:proofErr w:type="spellEnd"/>
+    </w:p>
+    <w:p>
+      <w:r>
+        <w:t>5: Plate Armor of Etherealness. 100000 GP starting bid. ppl bid for it</w:t>
+      </w:r>
+    </w:p>
+    <w:p>
+      <w:r>
+        <w:t>VV gets it for 750000 GP</w:t>
+      </w:r>
+    </w:p>
+    <w:p/>
+    <w:p>
+      <w:r>
+        <w:t>VV and LW go into back to get the armor. its 85lbs. LW carries it out. VC helps LW put armor in bag of holding in with drum kit</w:t>
+      </w:r>
+    </w:p>
+    <w:p/>
+    <w:p>
+      <w:r>
+        <w:t>they go somewhere to get sandwiches. LW pays 5 silver for 5 sandwiches</w:t>
+      </w:r>
+    </w:p>
+    <w:p/>
+    <w:p>
+      <w:r>
+        <w:t xml:space="preserve">they travel </w:t>
+      </w:r>
+      <w:proofErr w:type="spellStart"/>
+      <w:r>
+        <w:t>bck</w:t>
+      </w:r>
+      <w:proofErr w:type="spellEnd"/>
+      <w:r>
+        <w:t xml:space="preserve"> to </w:t>
+      </w:r>
+      <w:proofErr w:type="spellStart"/>
+      <w:r>
+        <w:t>waterdeep</w:t>
+      </w:r>
+      <w:proofErr w:type="spellEnd"/>
+    </w:p>
+    <w:p/>
+    <w:p>
+      <w:r>
+        <w:t>Val's character (not Miko) finds a box that talks to him.</w:t>
+      </w:r>
+    </w:p>
+    <w:p>
+      <w:r>
+        <w:t xml:space="preserve">VC pulls the drum out of the </w:t>
+      </w:r>
+    </w:p>
     <w:p/>
     <w:p/>
     <w:p/>

</xml_diff>

<commit_message>
[FAE] Add notes from session 6
</commit_message>
<xml_diff>
--- a/FaerunDiverge/Faerun Diverge Notes.docx
+++ b/FaerunDiverge/Faerun Diverge Notes.docx
@@ -452,41 +452,95 @@
     </w:p>
     <w:p>
       <w:r>
+        <w:t xml:space="preserve">"stay out of the bay area, </w:t>
+      </w:r>
+      <w:proofErr w:type="spellStart"/>
+      <w:r>
+        <w:t>its</w:t>
+      </w:r>
+      <w:proofErr w:type="spellEnd"/>
+      <w:r>
+        <w:t xml:space="preserve"> got criminals"</w:t>
+      </w:r>
+    </w:p>
+    <w:p>
+      <w:r>
         <w:t>"</w:t>
       </w:r>
       <w:proofErr w:type="gramStart"/>
       <w:r>
-        <w:t>stay</w:t>
+        <w:t>do</w:t>
       </w:r>
       <w:proofErr w:type="gramEnd"/>
       <w:r>
-        <w:t xml:space="preserve"> out of the bay area, </w:t>
-      </w:r>
-      <w:proofErr w:type="spellStart"/>
-      <w:r>
-        <w:t>its</w:t>
-      </w:r>
-      <w:proofErr w:type="spellEnd"/>
-      <w:r>
-        <w:t xml:space="preserve"> got criminals"</w:t>
+        <w:t xml:space="preserve"> criminals carry diseases?"</w:t>
       </w:r>
     </w:p>
     <w:p>
       <w:r>
         <w:t>"</w:t>
       </w:r>
+      <w:proofErr w:type="spellStart"/>
+      <w:r>
+        <w:t>i</w:t>
+      </w:r>
+      <w:proofErr w:type="spellEnd"/>
+      <w:r>
+        <w:t xml:space="preserve"> </w:t>
+      </w:r>
+      <w:proofErr w:type="spellStart"/>
+      <w:r>
+        <w:t>dont</w:t>
+      </w:r>
+      <w:proofErr w:type="spellEnd"/>
+      <w:r>
+        <w:t xml:space="preserve"> know </w:t>
+      </w:r>
+      <w:proofErr w:type="spellStart"/>
+      <w:r>
+        <w:t>im</w:t>
+      </w:r>
+      <w:proofErr w:type="spellEnd"/>
+      <w:r>
+        <w:t xml:space="preserve"> just the guard"</w:t>
+      </w:r>
+    </w:p>
+    <w:p/>
+    <w:p>
+      <w:proofErr w:type="spellStart"/>
+      <w:r>
+        <w:t>lionin</w:t>
+      </w:r>
+      <w:proofErr w:type="spellEnd"/>
+      <w:r>
+        <w:t xml:space="preserve"> goes through too</w:t>
+      </w:r>
+    </w:p>
+    <w:p/>
+    <w:p>
+      <w:r>
+        <w:t>"</w:t>
+      </w:r>
       <w:proofErr w:type="gramStart"/>
       <w:r>
         <w:t>do</w:t>
       </w:r>
       <w:proofErr w:type="gramEnd"/>
       <w:r>
-        <w:t xml:space="preserve"> criminals carry diseases?"</w:t>
-      </w:r>
-    </w:p>
-    <w:p>
-      <w:r>
-        <w:t>"</w:t>
+        <w:t xml:space="preserve"> you need a guide?" -guard</w:t>
+      </w:r>
+    </w:p>
+    <w:p>
+      <w:r>
+        <w:t xml:space="preserve">"no, </w:t>
+      </w:r>
+      <w:proofErr w:type="spellStart"/>
+      <w:r>
+        <w:t>im</w:t>
+      </w:r>
+      <w:proofErr w:type="spellEnd"/>
+      <w:r>
+        <w:t xml:space="preserve"> making a pit stop on the way, </w:t>
       </w:r>
       <w:proofErr w:type="spellStart"/>
       <w:r>
@@ -494,15 +548,7 @@
       </w:r>
       <w:proofErr w:type="spellEnd"/>
       <w:r>
-        <w:t xml:space="preserve"> </w:t>
-      </w:r>
-      <w:proofErr w:type="spellStart"/>
-      <w:r>
-        <w:t>dont</w:t>
-      </w:r>
-      <w:proofErr w:type="spellEnd"/>
-      <w:r>
-        <w:t xml:space="preserve"> know </w:t>
+        <w:t xml:space="preserve"> know where </w:t>
       </w:r>
       <w:proofErr w:type="spellStart"/>
       <w:r>
@@ -510,68 +556,6 @@
       </w:r>
       <w:proofErr w:type="spellEnd"/>
       <w:r>
-        <w:t xml:space="preserve"> just the guard"</w:t>
-      </w:r>
-    </w:p>
-    <w:p/>
-    <w:p>
-      <w:proofErr w:type="spellStart"/>
-      <w:r>
-        <w:t>lionin</w:t>
-      </w:r>
-      <w:proofErr w:type="spellEnd"/>
-      <w:r>
-        <w:t xml:space="preserve"> goes through too</w:t>
-      </w:r>
-    </w:p>
-    <w:p/>
-    <w:p>
-      <w:r>
-        <w:t>"</w:t>
-      </w:r>
-      <w:proofErr w:type="gramStart"/>
-      <w:r>
-        <w:t>do</w:t>
-      </w:r>
-      <w:proofErr w:type="gramEnd"/>
-      <w:r>
-        <w:t xml:space="preserve"> you need a guide?" -guard</w:t>
-      </w:r>
-    </w:p>
-    <w:p>
-      <w:r>
-        <w:t>"</w:t>
-      </w:r>
-      <w:proofErr w:type="gramStart"/>
-      <w:r>
-        <w:t>no</w:t>
-      </w:r>
-      <w:proofErr w:type="gramEnd"/>
-      <w:r>
-        <w:t xml:space="preserve">, </w:t>
-      </w:r>
-      <w:proofErr w:type="spellStart"/>
-      <w:r>
-        <w:t>im</w:t>
-      </w:r>
-      <w:proofErr w:type="spellEnd"/>
-      <w:r>
-        <w:t xml:space="preserve"> making a pit stop on the way, </w:t>
-      </w:r>
-      <w:proofErr w:type="spellStart"/>
-      <w:r>
-        <w:t>i</w:t>
-      </w:r>
-      <w:proofErr w:type="spellEnd"/>
-      <w:r>
-        <w:t xml:space="preserve"> know where </w:t>
-      </w:r>
-      <w:proofErr w:type="spellStart"/>
-      <w:r>
-        <w:t>im</w:t>
-      </w:r>
-      <w:proofErr w:type="spellEnd"/>
-      <w:r>
         <w:t xml:space="preserve"> going" - LW</w:t>
       </w:r>
     </w:p>
@@ -583,15 +567,7 @@
     </w:p>
     <w:p>
       <w:r>
-        <w:t>"</w:t>
-      </w:r>
-      <w:proofErr w:type="gramStart"/>
-      <w:r>
-        <w:t>no</w:t>
-      </w:r>
-      <w:proofErr w:type="gramEnd"/>
-      <w:r>
-        <w:t xml:space="preserve"> entry permitted here" -guard</w:t>
+        <w:t>"no entry permitted here" -guard</w:t>
       </w:r>
     </w:p>
     <w:p>
@@ -2702,142 +2678,134 @@
     <w:p/>
     <w:p>
       <w:r>
-        <w:t xml:space="preserve">CB </w:t>
+        <w:t xml:space="preserve">CB cant charge </w:t>
+      </w:r>
+      <w:proofErr w:type="spellStart"/>
+      <w:r>
+        <w:t>bc</w:t>
+      </w:r>
+      <w:proofErr w:type="spellEnd"/>
+      <w:r>
+        <w:t xml:space="preserve"> hole, but comes up at zombie and kicks it, runs away</w:t>
+      </w:r>
+    </w:p>
+    <w:p/>
+    <w:p>
+      <w:r>
+        <w:t>bringer longswords the zombie once, misses next attack</w:t>
+      </w:r>
+    </w:p>
+    <w:p/>
+    <w:p>
+      <w:proofErr w:type="spellStart"/>
+      <w:r>
+        <w:t>ezhule</w:t>
+      </w:r>
+      <w:proofErr w:type="spellEnd"/>
+      <w:r>
+        <w:t xml:space="preserve"> recognizes symbol of </w:t>
+      </w:r>
+      <w:proofErr w:type="spellStart"/>
+      <w:r>
+        <w:t>lathander</w:t>
+      </w:r>
+      <w:proofErr w:type="spellEnd"/>
+      <w:r>
+        <w:t xml:space="preserve"> on zombie armor. </w:t>
+      </w:r>
+      <w:proofErr w:type="spellStart"/>
+      <w:r>
+        <w:t>ezhule</w:t>
+      </w:r>
+      <w:proofErr w:type="spellEnd"/>
+      <w:r>
+        <w:t xml:space="preserve"> frost tongues weak zombie and kills it</w:t>
+      </w:r>
+    </w:p>
+    <w:p/>
+    <w:p>
+      <w:r>
+        <w:t>zombie attacks bringer, LW shields it, but zombie does 2 dmg to bringer anyway</w:t>
+      </w:r>
+    </w:p>
+    <w:p/>
+    <w:p>
+      <w:proofErr w:type="spellStart"/>
+      <w:r>
+        <w:t>miko</w:t>
+      </w:r>
+      <w:proofErr w:type="spellEnd"/>
+      <w:r>
+        <w:t xml:space="preserve"> jolts zombie </w:t>
+      </w:r>
+    </w:p>
+    <w:p/>
+    <w:p>
+      <w:r>
+        <w:t>LW lays on hands bringer to heal dmg</w:t>
+      </w:r>
+    </w:p>
+    <w:p/>
+    <w:p>
+      <w:r>
+        <w:t>bringer divine smites zombie, killing it</w:t>
+      </w:r>
+    </w:p>
+    <w:p/>
+    <w:p>
+      <w:r>
+        <w:t>== combat ends ==</w:t>
+      </w:r>
+    </w:p>
+    <w:p/>
+    <w:p>
+      <w:proofErr w:type="spellStart"/>
+      <w:r>
+        <w:t>ezhule</w:t>
+      </w:r>
+      <w:proofErr w:type="spellEnd"/>
+      <w:r>
+        <w:t xml:space="preserve"> and LW discuss the symbol on the </w:t>
       </w:r>
       <w:proofErr w:type="gramStart"/>
       <w:r>
-        <w:t>cant</w:t>
+        <w:t>zombies</w:t>
       </w:r>
       <w:proofErr w:type="gramEnd"/>
       <w:r>
-        <w:t xml:space="preserve"> charge </w:t>
-      </w:r>
-      <w:proofErr w:type="spellStart"/>
-      <w:r>
-        <w:t>bc</w:t>
-      </w:r>
-      <w:proofErr w:type="spellEnd"/>
-      <w:r>
-        <w:t xml:space="preserve"> hole, but comes up at zombie and kicks it, runs away</w:t>
-      </w:r>
-    </w:p>
-    <w:p/>
-    <w:p>
-      <w:r>
-        <w:t>bringer longswords the zombie once, misses next attack</w:t>
-      </w:r>
-    </w:p>
-    <w:p/>
-    <w:p>
+        <w:t xml:space="preserve"> chest, its </w:t>
+      </w:r>
+      <w:proofErr w:type="spellStart"/>
+      <w:r>
+        <w:t>lathander</w:t>
+      </w:r>
+      <w:proofErr w:type="spellEnd"/>
+    </w:p>
+    <w:p/>
+    <w:p>
+      <w:r>
+        <w:t>rust falls in hole in front of door, flies out</w:t>
+      </w:r>
+    </w:p>
+    <w:p/>
+    <w:p>
+      <w:r>
+        <w:t xml:space="preserve">rust goes to next door, fails </w:t>
+      </w:r>
+      <w:proofErr w:type="spellStart"/>
+      <w:r>
+        <w:t>dex</w:t>
+      </w:r>
+      <w:proofErr w:type="spellEnd"/>
+      <w:r>
+        <w:t xml:space="preserve"> save on door. door explodes, </w:t>
+      </w:r>
       <w:proofErr w:type="spellStart"/>
       <w:r>
         <w:t>ezhule</w:t>
       </w:r>
       <w:proofErr w:type="spellEnd"/>
       <w:r>
-        <w:t xml:space="preserve"> recognizes symbol of </w:t>
-      </w:r>
-      <w:proofErr w:type="spellStart"/>
-      <w:r>
-        <w:t>lathander</w:t>
-      </w:r>
-      <w:proofErr w:type="spellEnd"/>
-      <w:r>
-        <w:t xml:space="preserve"> on zombie armor. </w:t>
-      </w:r>
-      <w:proofErr w:type="spellStart"/>
-      <w:r>
-        <w:t>ezhule</w:t>
-      </w:r>
-      <w:proofErr w:type="spellEnd"/>
-      <w:r>
-        <w:t xml:space="preserve"> frost tongues weak zombie and kills it</w:t>
-      </w:r>
-    </w:p>
-    <w:p/>
-    <w:p>
-      <w:r>
-        <w:t>zombie attacks bringer, LW shields it, but zombie does 2 dmg to bringer anyway</w:t>
-      </w:r>
-    </w:p>
-    <w:p/>
-    <w:p>
-      <w:proofErr w:type="spellStart"/>
-      <w:r>
-        <w:t>miko</w:t>
-      </w:r>
-      <w:proofErr w:type="spellEnd"/>
-      <w:r>
-        <w:t xml:space="preserve"> jolts zombie </w:t>
-      </w:r>
-    </w:p>
-    <w:p/>
-    <w:p>
-      <w:r>
-        <w:t>LW lays on hands bringer to heal dmg</w:t>
-      </w:r>
-    </w:p>
-    <w:p/>
-    <w:p>
-      <w:r>
-        <w:t>bringer divine smites zombie, killing it</w:t>
-      </w:r>
-    </w:p>
-    <w:p/>
-    <w:p>
-      <w:r>
-        <w:t>== combat ends ==</w:t>
-      </w:r>
-    </w:p>
-    <w:p/>
-    <w:p>
-      <w:proofErr w:type="spellStart"/>
-      <w:r>
-        <w:t>ezhule</w:t>
-      </w:r>
-      <w:proofErr w:type="spellEnd"/>
-      <w:r>
-        <w:t xml:space="preserve"> and LW discuss the symbol on the </w:t>
-      </w:r>
-      <w:proofErr w:type="gramStart"/>
-      <w:r>
-        <w:t>zombies</w:t>
-      </w:r>
-      <w:proofErr w:type="gramEnd"/>
-      <w:r>
-        <w:t xml:space="preserve"> chest, its </w:t>
-      </w:r>
-      <w:proofErr w:type="spellStart"/>
-      <w:r>
-        <w:t>lathander</w:t>
-      </w:r>
-      <w:proofErr w:type="spellEnd"/>
-    </w:p>
-    <w:p/>
-    <w:p>
-      <w:r>
-        <w:t>rust falls in hole in front of door, flies out</w:t>
-      </w:r>
-    </w:p>
-    <w:p/>
-    <w:p>
-      <w:r>
-        <w:t xml:space="preserve">rust goes to next door, fails </w:t>
-      </w:r>
-      <w:proofErr w:type="spellStart"/>
-      <w:r>
-        <w:t>dex</w:t>
-      </w:r>
-      <w:proofErr w:type="spellEnd"/>
-      <w:r>
-        <w:t xml:space="preserve"> save on door. door explodes, </w:t>
-      </w:r>
-      <w:proofErr w:type="spellStart"/>
-      <w:r>
-        <w:t>ezhule</w:t>
-      </w:r>
-      <w:proofErr w:type="spellEnd"/>
-      <w:r>
         <w:t xml:space="preserve"> and LW take 5 dmg from </w:t>
       </w:r>
       <w:proofErr w:type="spellStart"/>
@@ -2887,15 +2855,7 @@
       </w:r>
       <w:proofErr w:type="spellEnd"/>
       <w:r>
-        <w:t xml:space="preserve"> </w:t>
-      </w:r>
-      <w:proofErr w:type="gramStart"/>
-      <w:r>
-        <w:t>have to</w:t>
-      </w:r>
-      <w:proofErr w:type="gramEnd"/>
-      <w:r>
-        <w:t xml:space="preserve"> keep falling into holes and traps. detects that two pits exist </w:t>
+        <w:t xml:space="preserve"> have to keep falling into holes and traps. detects that two pits exist </w:t>
       </w:r>
     </w:p>
     <w:p/>
@@ -3333,15 +3293,7 @@
       </w:r>
       <w:proofErr w:type="spellEnd"/>
       <w:r>
-        <w:t xml:space="preserve"> tries to cast the scroll, but </w:t>
-      </w:r>
-      <w:proofErr w:type="gramStart"/>
-      <w:r>
-        <w:t>cant</w:t>
-      </w:r>
-      <w:proofErr w:type="gramEnd"/>
-      <w:r>
-        <w:t xml:space="preserve">. </w:t>
+        <w:t xml:space="preserve"> tries to cast the scroll, but cant. </w:t>
       </w:r>
       <w:proofErr w:type="spellStart"/>
       <w:r>
@@ -3349,120 +3301,104 @@
       </w:r>
       <w:proofErr w:type="spellEnd"/>
       <w:r>
+        <w:t xml:space="preserve"> cant cast the raise dead scroll.</w:t>
+      </w:r>
+    </w:p>
+    <w:p/>
+    <w:p>
+      <w:proofErr w:type="spellStart"/>
+      <w:r>
+        <w:t>miko</w:t>
+      </w:r>
+      <w:proofErr w:type="spellEnd"/>
+      <w:r>
+        <w:t xml:space="preserve"> crit success cast s raise dead.</w:t>
+      </w:r>
+    </w:p>
+    <w:p>
+      <w:proofErr w:type="spellStart"/>
+      <w:r>
+        <w:t>miko</w:t>
+      </w:r>
+      <w:proofErr w:type="spellEnd"/>
+      <w:r>
+        <w:t xml:space="preserve"> heals her</w:t>
+      </w:r>
+    </w:p>
+    <w:p/>
+    <w:p>
+      <w:r>
+        <w:t xml:space="preserve">CB vanishes after barely able to mutter out a word (she faints, </w:t>
+      </w:r>
+      <w:proofErr w:type="spellStart"/>
+      <w:r>
+        <w:t>miko</w:t>
+      </w:r>
+      <w:proofErr w:type="spellEnd"/>
+      <w:r>
+        <w:t xml:space="preserve"> heals her, CB vanishes)</w:t>
+      </w:r>
+    </w:p>
+    <w:p/>
+    <w:p>
+      <w:r>
+        <w:t>scroll hits LW on head, in common it says "I have your horse. -</w:t>
+      </w:r>
+      <w:proofErr w:type="spellStart"/>
+      <w:r>
+        <w:t>Dahfair</w:t>
+      </w:r>
+      <w:proofErr w:type="spellEnd"/>
+      <w:r>
+        <w:t xml:space="preserve">". the scroll burns away after he reads </w:t>
+      </w:r>
+    </w:p>
+    <w:p/>
+    <w:p>
+      <w:r>
+        <w:t xml:space="preserve">"anybody know a </w:t>
+      </w:r>
+      <w:proofErr w:type="spellStart"/>
+      <w:r>
+        <w:t>dahfair</w:t>
+      </w:r>
+      <w:proofErr w:type="spellEnd"/>
+      <w:r>
+        <w:t>?" -LW</w:t>
+      </w:r>
+    </w:p>
+    <w:p>
+      <w:r>
+        <w:t>no one knows it</w:t>
+      </w:r>
+    </w:p>
+    <w:p/>
+    <w:p>
+      <w:r>
+        <w:t xml:space="preserve">LW knows 2 </w:t>
+      </w:r>
+      <w:proofErr w:type="spellStart"/>
+      <w:r>
+        <w:t>dahfairs</w:t>
+      </w:r>
+      <w:proofErr w:type="spellEnd"/>
+      <w:r>
+        <w:t>, two princesses of Galaya</w:t>
+      </w:r>
+    </w:p>
+    <w:p/>
+    <w:p>
+      <w:r>
+        <w:t xml:space="preserve">LW casts prayer of heal on party, but not on bringer </w:t>
+      </w:r>
+      <w:proofErr w:type="spellStart"/>
+      <w:r>
+        <w:t>bc</w:t>
+      </w:r>
+      <w:proofErr w:type="spellEnd"/>
+      <w:r>
         <w:t xml:space="preserve"> </w:t>
       </w:r>
-      <w:proofErr w:type="gramStart"/>
-      <w:r>
-        <w:t>cant</w:t>
-      </w:r>
-      <w:proofErr w:type="gramEnd"/>
-      <w:r>
-        <w:t xml:space="preserve"> cast the raise dead scroll.</w:t>
-      </w:r>
-    </w:p>
-    <w:p/>
-    <w:p>
-      <w:proofErr w:type="spellStart"/>
-      <w:r>
-        <w:t>miko</w:t>
-      </w:r>
-      <w:proofErr w:type="spellEnd"/>
-      <w:r>
-        <w:t xml:space="preserve"> crit success cast s raise dead.</w:t>
-      </w:r>
-    </w:p>
-    <w:p>
-      <w:proofErr w:type="spellStart"/>
-      <w:r>
-        <w:t>miko</w:t>
-      </w:r>
-      <w:proofErr w:type="spellEnd"/>
-      <w:r>
-        <w:t xml:space="preserve"> heals her</w:t>
-      </w:r>
-    </w:p>
-    <w:p/>
-    <w:p>
-      <w:r>
-        <w:t xml:space="preserve">CB vanishes after barely able to mutter out a word (she faints, </w:t>
-      </w:r>
-      <w:proofErr w:type="spellStart"/>
-      <w:r>
-        <w:t>miko</w:t>
-      </w:r>
-      <w:proofErr w:type="spellEnd"/>
-      <w:r>
-        <w:t xml:space="preserve"> heals her, CB vanishes)</w:t>
-      </w:r>
-    </w:p>
-    <w:p/>
-    <w:p>
-      <w:r>
-        <w:t>scroll hits LW on head, in common it says "I have your horse. -</w:t>
-      </w:r>
-      <w:proofErr w:type="spellStart"/>
-      <w:r>
-        <w:t>Dahfair</w:t>
-      </w:r>
-      <w:proofErr w:type="spellEnd"/>
-      <w:r>
-        <w:t xml:space="preserve">". the scroll burns away after he reads </w:t>
-      </w:r>
-    </w:p>
-    <w:p/>
-    <w:p>
-      <w:r>
-        <w:t>"</w:t>
-      </w:r>
-      <w:proofErr w:type="gramStart"/>
-      <w:r>
-        <w:t>anybody</w:t>
-      </w:r>
-      <w:proofErr w:type="gramEnd"/>
-      <w:r>
-        <w:t xml:space="preserve"> know a </w:t>
-      </w:r>
-      <w:proofErr w:type="spellStart"/>
-      <w:r>
-        <w:t>dahfair</w:t>
-      </w:r>
-      <w:proofErr w:type="spellEnd"/>
-      <w:r>
-        <w:t>?" -LW</w:t>
-      </w:r>
-    </w:p>
-    <w:p>
-      <w:r>
-        <w:t>no one knows it</w:t>
-      </w:r>
-    </w:p>
-    <w:p/>
-    <w:p>
-      <w:r>
-        <w:t xml:space="preserve">LW knows 2 </w:t>
-      </w:r>
-      <w:proofErr w:type="spellStart"/>
-      <w:r>
-        <w:t>dahfairs</w:t>
-      </w:r>
-      <w:proofErr w:type="spellEnd"/>
-      <w:r>
-        <w:t>, two princesses of Galaya</w:t>
-      </w:r>
-    </w:p>
-    <w:p/>
-    <w:p>
-      <w:r>
-        <w:t xml:space="preserve">LW casts prayer of heal on party, but not on bringer </w:t>
-      </w:r>
-      <w:proofErr w:type="spellStart"/>
-      <w:r>
-        <w:t>bc</w:t>
-      </w:r>
-      <w:proofErr w:type="spellEnd"/>
-      <w:r>
-        <w:t xml:space="preserve"> </w:t>
-      </w:r>
       <w:proofErr w:type="spellStart"/>
       <w:r>
         <w:t>hes</w:t>
@@ -3492,13 +3428,8 @@
     <w:p/>
     <w:p>
       <w:r>
-        <w:t xml:space="preserve">on the way back to castle, they found a commoner surrounded by thee diseased </w:t>
-      </w:r>
-      <w:proofErr w:type="gramStart"/>
-      <w:r>
-        <w:t>wolves</w:t>
-      </w:r>
-      <w:proofErr w:type="gramEnd"/>
+        <w:t>on the way back to castle, they found a commoner surrounded by thee diseased wolves</w:t>
+      </w:r>
     </w:p>
     <w:p/>
     <w:p>
@@ -3552,15 +3483,7 @@
     <w:p/>
     <w:p>
       <w:r>
-        <w:t xml:space="preserve">wolves </w:t>
-      </w:r>
-      <w:proofErr w:type="gramStart"/>
-      <w:r>
-        <w:t>tries</w:t>
-      </w:r>
-      <w:proofErr w:type="gramEnd"/>
-      <w:r>
-        <w:t xml:space="preserve"> to struggle </w:t>
+        <w:t xml:space="preserve">wolves tries to struggle </w:t>
       </w:r>
       <w:proofErr w:type="spellStart"/>
       <w:r>
@@ -3597,13 +3520,8 @@
     <w:p/>
     <w:p>
       <w:r>
-        <w:t xml:space="preserve">LW casts gentle repose on both wolves that died, only lags behind by 1 </w:t>
-      </w:r>
-      <w:proofErr w:type="gramStart"/>
-      <w:r>
-        <w:t>minute</w:t>
-      </w:r>
-      <w:proofErr w:type="gramEnd"/>
+        <w:t>LW casts gentle repose on both wolves that died, only lags behind by 1 minute</w:t>
+      </w:r>
     </w:p>
     <w:p/>
     <w:p>
@@ -3710,15 +3628,7 @@
     </w:p>
     <w:p>
       <w:r>
-        <w:t>"</w:t>
-      </w:r>
-      <w:proofErr w:type="gramStart"/>
-      <w:r>
-        <w:t>nice</w:t>
-      </w:r>
-      <w:proofErr w:type="gramEnd"/>
-      <w:r>
-        <w:t xml:space="preserve"> to see you all again" - Galaya</w:t>
+        <w:t>"nice to see you all again" - Galaya</w:t>
       </w:r>
     </w:p>
     <w:p/>
@@ -3763,15 +3673,7 @@
     <w:p/>
     <w:p>
       <w:r>
-        <w:t>"</w:t>
-      </w:r>
-      <w:proofErr w:type="gramStart"/>
-      <w:r>
-        <w:t>do</w:t>
-      </w:r>
-      <w:proofErr w:type="gramEnd"/>
-      <w:r>
-        <w:t xml:space="preserve"> they gurgle water to speak like that?" -</w:t>
+        <w:t>"do they gurgle water to speak like that?" -</w:t>
       </w:r>
       <w:proofErr w:type="spellStart"/>
       <w:r>
@@ -8980,7 +8882,976 @@
     </w:p>
     <w:p/>
     <w:p/>
-    <w:p/>
+    <w:p>
+      <w:r>
+        <w:br w:type="page"/>
+      </w:r>
+    </w:p>
+    <w:p>
+      <w:pPr>
+        <w:pStyle w:val="Heading1"/>
+      </w:pPr>
+      <w:r>
+        <w:lastRenderedPageBreak/>
+        <w:t>Chapter 6</w:t>
+      </w:r>
+    </w:p>
+    <w:p>
+      <w:proofErr w:type="spellStart"/>
+      <w:r>
+        <w:t>victoria</w:t>
+      </w:r>
+      <w:proofErr w:type="spellEnd"/>
+      <w:r>
+        <w:t xml:space="preserve"> bangs on drums, they start floating</w:t>
+      </w:r>
+    </w:p>
+    <w:p/>
+    <w:p>
+      <w:r>
+        <w:t>a female humanoid comes out, the 9 drums orbit around her</w:t>
+      </w:r>
+    </w:p>
+    <w:p/>
+    <w:p/>
+    <w:p>
+      <w:r>
+        <w:t xml:space="preserve">LW realizes </w:t>
+      </w:r>
+      <w:proofErr w:type="spellStart"/>
+      <w:r>
+        <w:t>galaya</w:t>
+      </w:r>
+      <w:proofErr w:type="spellEnd"/>
+      <w:r>
+        <w:t xml:space="preserve"> owes him 50 GP (</w:t>
+      </w:r>
+      <w:proofErr w:type="spellStart"/>
+      <w:r>
+        <w:t>bc</w:t>
+      </w:r>
+      <w:proofErr w:type="spellEnd"/>
+      <w:r>
+        <w:t xml:space="preserve"> LW bought the drums)</w:t>
+      </w:r>
+    </w:p>
+    <w:p/>
+    <w:p>
+      <w:r>
+        <w:t xml:space="preserve">LW asks drummer girl </w:t>
+      </w:r>
+      <w:proofErr w:type="spellStart"/>
+      <w:r>
+        <w:t>uncomfrtoable</w:t>
+      </w:r>
+      <w:proofErr w:type="spellEnd"/>
+      <w:r>
+        <w:t xml:space="preserve"> questions</w:t>
+      </w:r>
+    </w:p>
+    <w:p/>
+    <w:p>
+      <w:r>
+        <w:t>big drum follows drum girl like backpack</w:t>
+      </w:r>
+    </w:p>
+    <w:p/>
+    <w:p>
+      <w:r>
+        <w:t>DG joins party</w:t>
+      </w:r>
+    </w:p>
+    <w:p/>
+    <w:p>
+      <w:r>
+        <w:t>the party sets out, finds a shiny sword on the side of the road</w:t>
+      </w:r>
+    </w:p>
+    <w:p/>
+    <w:p>
+      <w:r>
+        <w:t>"does that turn into a human as well?"</w:t>
+      </w:r>
+    </w:p>
+    <w:p/>
+    <w:p>
+      <w:r>
+        <w:t>(VC holds armor in bag of holding)</w:t>
+      </w:r>
+    </w:p>
+    <w:p/>
+    <w:p>
+      <w:r>
+        <w:t>weird bird flies overhead, hovering over dead commoner, 3 trolls eats the commoner</w:t>
+      </w:r>
+    </w:p>
+    <w:p/>
+    <w:p>
+      <w:r>
+        <w:t>VV flips them off</w:t>
+      </w:r>
+    </w:p>
+    <w:p/>
+    <w:p>
+      <w:r>
+        <w:t>==combat begins==</w:t>
+      </w:r>
+    </w:p>
+    <w:p/>
+    <w:p>
+      <w:r>
+        <w:t>troll attacks VV</w:t>
+      </w:r>
+    </w:p>
+    <w:p/>
+    <w:p>
+      <w:r>
+        <w:t>a shadow comes off VV, attacks troll</w:t>
+      </w:r>
+    </w:p>
+    <w:p/>
+    <w:p>
+      <w:r>
+        <w:t>troll claws VV, does lots of damage</w:t>
+      </w:r>
+    </w:p>
+    <w:p/>
+    <w:p/>
+    <w:p>
+      <w:r>
+        <w:t>DG ("</w:t>
+      </w:r>
+      <w:proofErr w:type="spellStart"/>
+      <w:r>
+        <w:t>Raiko</w:t>
+      </w:r>
+      <w:proofErr w:type="spellEnd"/>
+      <w:r>
+        <w:t xml:space="preserve">" (but party </w:t>
+      </w:r>
+      <w:proofErr w:type="spellStart"/>
+      <w:r>
+        <w:t>doesnt</w:t>
+      </w:r>
+      <w:proofErr w:type="spellEnd"/>
+      <w:r>
+        <w:t xml:space="preserve"> know her name yet)) decides to be helpful: plays </w:t>
+      </w:r>
+      <w:proofErr w:type="spellStart"/>
+      <w:r>
+        <w:t>bg</w:t>
+      </w:r>
+      <w:proofErr w:type="spellEnd"/>
+      <w:r>
+        <w:t xml:space="preserve"> music, blasts trolls with musical lightning </w:t>
+      </w:r>
+    </w:p>
+    <w:p/>
+    <w:p>
+      <w:r>
+        <w:t>trolls move closer</w:t>
+      </w:r>
+    </w:p>
+    <w:p/>
+    <w:p>
+      <w:proofErr w:type="spellStart"/>
+      <w:r>
+        <w:t>Alyndra</w:t>
+      </w:r>
+      <w:proofErr w:type="spellEnd"/>
+      <w:r>
+        <w:t xml:space="preserve"> (owl person) sacred flames troll, does no damage</w:t>
+      </w:r>
+    </w:p>
+    <w:p/>
+    <w:p>
+      <w:r>
+        <w:t>LW blesses VV, VC, CB, LW</w:t>
+      </w:r>
+    </w:p>
+    <w:p/>
+    <w:p>
+      <w:r>
+        <w:t>CB tramples, but misses</w:t>
+      </w:r>
+    </w:p>
+    <w:p/>
+    <w:p>
+      <w:r>
+        <w:t xml:space="preserve">VC guiding bolts the troll, but misses, but </w:t>
+      </w:r>
+      <w:proofErr w:type="spellStart"/>
+      <w:r>
+        <w:t>doesnt</w:t>
+      </w:r>
+      <w:proofErr w:type="spellEnd"/>
+      <w:r>
+        <w:t xml:space="preserve"> </w:t>
+      </w:r>
+      <w:proofErr w:type="spellStart"/>
+      <w:r>
+        <w:t>bc</w:t>
+      </w:r>
+      <w:proofErr w:type="spellEnd"/>
+      <w:r>
+        <w:t xml:space="preserve"> bless! 11 radiant dmg</w:t>
+      </w:r>
+    </w:p>
+    <w:p/>
+    <w:p>
+      <w:r>
+        <w:t>VV unarmed strikes, hits, crit fails on scimitar attack: 9 dmg to herself</w:t>
+      </w:r>
+    </w:p>
+    <w:p/>
+    <w:p>
+      <w:r>
+        <w:t>troll attacks VV, knocks her unconscious, shadow stays out, troll attacks shadow</w:t>
+      </w:r>
+    </w:p>
+    <w:p/>
+    <w:p>
+      <w:r>
+        <w:t>troll 3 attacks DG, slashing her</w:t>
+      </w:r>
+    </w:p>
+    <w:p/>
+    <w:p>
+      <w:proofErr w:type="spellStart"/>
+      <w:r>
+        <w:t>chawinga</w:t>
+      </w:r>
+      <w:proofErr w:type="spellEnd"/>
+      <w:r>
+        <w:t xml:space="preserve"> tries to hit troll on head, misses</w:t>
+      </w:r>
+    </w:p>
+    <w:p/>
+    <w:p>
+      <w:r>
+        <w:t>DG's music causes all 3 trolls to take 8 thunder damage, brings out a 2nd drum and plays that too, removing actions from the trolls</w:t>
+      </w:r>
+    </w:p>
+    <w:p/>
+    <w:p>
+      <w:r>
+        <w:t xml:space="preserve">LW </w:t>
+      </w:r>
+      <w:proofErr w:type="spellStart"/>
+      <w:r>
+        <w:t>resuccitates</w:t>
+      </w:r>
+      <w:proofErr w:type="spellEnd"/>
+      <w:r>
+        <w:t xml:space="preserve"> VV</w:t>
+      </w:r>
+    </w:p>
+    <w:p/>
+    <w:p>
+      <w:r>
+        <w:t>CB stomps troll for 18 dmg</w:t>
+      </w:r>
+    </w:p>
+    <w:p/>
+    <w:p>
+      <w:r>
+        <w:t>VC guiding bolts: 14 radiant dmg</w:t>
+      </w:r>
+    </w:p>
+    <w:p/>
+    <w:p>
+      <w:r>
+        <w:t>VV gets up, hits troll with scimitar, killing it (with the exact damage needed to kill it!)</w:t>
+      </w:r>
+    </w:p>
+    <w:p/>
+    <w:p>
+      <w:proofErr w:type="spellStart"/>
+      <w:r>
+        <w:t>chwnga</w:t>
+      </w:r>
+      <w:proofErr w:type="spellEnd"/>
+      <w:r>
+        <w:t xml:space="preserve"> jumps off dead troll and latches onto </w:t>
+      </w:r>
+      <w:proofErr w:type="spellStart"/>
+      <w:r>
+        <w:t>anther</w:t>
+      </w:r>
+      <w:proofErr w:type="spellEnd"/>
+      <w:r>
+        <w:t xml:space="preserve"> troll, immediately draining blood</w:t>
+      </w:r>
+    </w:p>
+    <w:p/>
+    <w:p>
+      <w:r>
+        <w:t xml:space="preserve">DG drums deal 10 lightning damage to the trolls. DG slams drums, uses shifting thunder, teleporting so the trolls get the dmg, and so does </w:t>
+      </w:r>
+      <w:proofErr w:type="spellStart"/>
+      <w:r>
+        <w:t>chwnga</w:t>
+      </w:r>
+      <w:proofErr w:type="spellEnd"/>
+      <w:r>
+        <w:t xml:space="preserve">. </w:t>
+      </w:r>
+      <w:proofErr w:type="spellStart"/>
+      <w:r>
+        <w:t>chwnga</w:t>
+      </w:r>
+      <w:proofErr w:type="spellEnd"/>
+      <w:r>
+        <w:t xml:space="preserve"> gets thrown off troll and lies </w:t>
+      </w:r>
+      <w:proofErr w:type="spellStart"/>
+      <w:r>
+        <w:t>unconscioeus</w:t>
+      </w:r>
+      <w:proofErr w:type="spellEnd"/>
+      <w:r>
+        <w:t xml:space="preserve">. DG teleports behind VV, touches her </w:t>
+      </w:r>
+      <w:proofErr w:type="spellStart"/>
+      <w:r>
+        <w:t>shoudler</w:t>
+      </w:r>
+      <w:proofErr w:type="spellEnd"/>
+      <w:r>
+        <w:t xml:space="preserve"> and gives her a thumbs up (bardic inspiration)</w:t>
+      </w:r>
+    </w:p>
+    <w:p/>
+    <w:p/>
+    <w:p>
+      <w:r>
+        <w:t>troll attacks LW, but misses</w:t>
+      </w:r>
+    </w:p>
+    <w:p/>
+    <w:p>
+      <w:proofErr w:type="spellStart"/>
+      <w:r>
+        <w:t>alyndra</w:t>
+      </w:r>
+      <w:proofErr w:type="spellEnd"/>
+      <w:r>
+        <w:t xml:space="preserve"> attacks troll, deals dmg</w:t>
+      </w:r>
+    </w:p>
+    <w:p/>
+    <w:p>
+      <w:r>
+        <w:t xml:space="preserve">LW lays on hands the </w:t>
+      </w:r>
+      <w:proofErr w:type="spellStart"/>
+      <w:r>
+        <w:t>chwnga</w:t>
+      </w:r>
+      <w:proofErr w:type="spellEnd"/>
+      <w:r>
+        <w:t xml:space="preserve">, </w:t>
+      </w:r>
+      <w:proofErr w:type="spellStart"/>
+      <w:r>
+        <w:t>chwnga</w:t>
+      </w:r>
+      <w:proofErr w:type="spellEnd"/>
+      <w:r>
+        <w:t xml:space="preserve"> wakes up</w:t>
+      </w:r>
+    </w:p>
+    <w:p/>
+    <w:p>
+      <w:r>
+        <w:t>CB charges troll, knocks it prone, it tries to dodge, but bless makes CB hit. troll gets knocked prone, CB stomps it again, crushing its skull.</w:t>
+      </w:r>
+    </w:p>
+    <w:p/>
+    <w:p>
+      <w:r>
+        <w:t>VC attacks troll, does damage</w:t>
+      </w:r>
+    </w:p>
+    <w:p/>
+    <w:p>
+      <w:r>
+        <w:t>VV's shadow attacks troll</w:t>
+      </w:r>
+    </w:p>
+    <w:p/>
+    <w:p>
+      <w:r>
+        <w:t>troll attacks VV's shadows</w:t>
+      </w:r>
+    </w:p>
+    <w:p/>
+    <w:p>
+      <w:proofErr w:type="spellStart"/>
+      <w:r>
+        <w:t>chwnga</w:t>
+      </w:r>
+      <w:proofErr w:type="spellEnd"/>
+      <w:r>
+        <w:t xml:space="preserve"> jumps off LW's shoulder, LW tries to stop it, fails, and </w:t>
+      </w:r>
+      <w:proofErr w:type="spellStart"/>
+      <w:r>
+        <w:t>chwnga</w:t>
+      </w:r>
+      <w:proofErr w:type="spellEnd"/>
+      <w:r>
+        <w:t xml:space="preserve"> </w:t>
+      </w:r>
+      <w:proofErr w:type="spellStart"/>
+      <w:r>
+        <w:t>attacsk</w:t>
+      </w:r>
+      <w:proofErr w:type="spellEnd"/>
+      <w:r>
+        <w:t xml:space="preserve"> troll, misses</w:t>
+      </w:r>
+    </w:p>
+    <w:p/>
+    <w:p>
+      <w:r>
+        <w:t>DG drums deal 10 damage to troll</w:t>
+      </w:r>
+    </w:p>
+    <w:p>
+      <w:r>
+        <w:t>DG polymorphs troll into a snail</w:t>
+      </w:r>
+    </w:p>
+    <w:p/>
+    <w:p>
+      <w:proofErr w:type="spellStart"/>
+      <w:r>
+        <w:t>chwnga</w:t>
+      </w:r>
+      <w:proofErr w:type="spellEnd"/>
+      <w:r>
+        <w:t xml:space="preserve"> stabs the snail, and it falls dead, and the troll grows back to its original body, throwing </w:t>
+      </w:r>
+      <w:proofErr w:type="spellStart"/>
+      <w:r>
+        <w:t>chwnga</w:t>
+      </w:r>
+      <w:proofErr w:type="spellEnd"/>
+      <w:r>
+        <w:t xml:space="preserve"> back, LW catches </w:t>
+      </w:r>
+      <w:proofErr w:type="spellStart"/>
+      <w:r>
+        <w:t>chwnga</w:t>
+      </w:r>
+      <w:proofErr w:type="spellEnd"/>
+    </w:p>
+    <w:p/>
+    <w:p>
+      <w:r>
+        <w:t>last troll dead</w:t>
+      </w:r>
+    </w:p>
+    <w:p/>
+    <w:p>
+      <w:r>
+        <w:t>==combat ends==</w:t>
+      </w:r>
+    </w:p>
+    <w:p/>
+    <w:p>
+      <w:r>
+        <w:t xml:space="preserve">LW inspects commoner, </w:t>
+      </w:r>
+      <w:proofErr w:type="spellStart"/>
+      <w:r>
+        <w:t>its</w:t>
+      </w:r>
+      <w:proofErr w:type="spellEnd"/>
+      <w:r>
+        <w:t xml:space="preserve"> a wood elf. LW gentle reposes the commoner and slaps her onto CB. LW gentle reposes the 3 dead trolls</w:t>
+      </w:r>
+    </w:p>
+    <w:p/>
+    <w:p>
+      <w:r>
+        <w:t xml:space="preserve">the party </w:t>
+      </w:r>
+      <w:proofErr w:type="spellStart"/>
+      <w:r>
+        <w:t>contineus</w:t>
+      </w:r>
+      <w:proofErr w:type="spellEnd"/>
+      <w:r>
+        <w:t xml:space="preserve"> on. LW splits off from party at </w:t>
+      </w:r>
+      <w:proofErr w:type="spellStart"/>
+      <w:r>
+        <w:t>Daggerford</w:t>
+      </w:r>
+      <w:proofErr w:type="spellEnd"/>
+      <w:r>
+        <w:t xml:space="preserve"> to go to the elf forest to drop off wood elf. LW is a day behind the party getting back to Waterdeep</w:t>
+      </w:r>
+    </w:p>
+    <w:p/>
+    <w:p>
+      <w:r>
+        <w:t xml:space="preserve">meanwhile, the party gets to the </w:t>
+      </w:r>
+      <w:proofErr w:type="spellStart"/>
+      <w:r>
+        <w:t>waterdeep</w:t>
+      </w:r>
+      <w:proofErr w:type="spellEnd"/>
+      <w:r>
+        <w:t xml:space="preserve"> gate in a day or two.</w:t>
+      </w:r>
+    </w:p>
+    <w:p>
+      <w:r>
+        <w:t>"got a pass?" -guard</w:t>
+      </w:r>
+    </w:p>
+    <w:p>
+      <w:r>
+        <w:t>"no" -DG</w:t>
+      </w:r>
+    </w:p>
+    <w:p>
+      <w:r>
+        <w:t xml:space="preserve">"ok what your info, </w:t>
+      </w:r>
+      <w:proofErr w:type="spellStart"/>
+      <w:r>
+        <w:t>whats</w:t>
+      </w:r>
+      <w:proofErr w:type="spellEnd"/>
+      <w:r>
+        <w:t xml:space="preserve"> your </w:t>
+      </w:r>
+      <w:proofErr w:type="spellStart"/>
+      <w:r>
+        <w:t>geneder</w:t>
+      </w:r>
+      <w:proofErr w:type="spellEnd"/>
+      <w:r>
+        <w:t>?"</w:t>
+      </w:r>
+    </w:p>
+    <w:p>
+      <w:r>
+        <w:t xml:space="preserve">"I </w:t>
+      </w:r>
+      <w:proofErr w:type="spellStart"/>
+      <w:r>
+        <w:t>idnetify</w:t>
+      </w:r>
+      <w:proofErr w:type="spellEnd"/>
+      <w:r>
+        <w:t xml:space="preserve"> as a drum" -DG</w:t>
+      </w:r>
+    </w:p>
+    <w:p>
+      <w:r>
+        <w:t>"ok..." -guard, confused. makes pass anyway. "name?"</w:t>
+      </w:r>
+    </w:p>
+    <w:p>
+      <w:r>
+        <w:t>"</w:t>
+      </w:r>
+      <w:proofErr w:type="spellStart"/>
+      <w:r>
+        <w:t>gabrielle</w:t>
+      </w:r>
+      <w:proofErr w:type="spellEnd"/>
+      <w:r>
+        <w:t>" -DG lies</w:t>
+      </w:r>
+    </w:p>
+    <w:p>
+      <w:r>
+        <w:t>"real name?"</w:t>
+      </w:r>
+    </w:p>
+    <w:p>
+      <w:r>
+        <w:t>"</w:t>
+      </w:r>
+      <w:proofErr w:type="spellStart"/>
+      <w:r>
+        <w:t>Neko</w:t>
+      </w:r>
+      <w:proofErr w:type="spellEnd"/>
+      <w:r>
+        <w:t>"</w:t>
+      </w:r>
+    </w:p>
+    <w:p>
+      <w:r>
+        <w:t>"real name?"</w:t>
+      </w:r>
+    </w:p>
+    <w:p>
+      <w:r>
+        <w:t>"</w:t>
+      </w:r>
+      <w:proofErr w:type="spellStart"/>
+      <w:r>
+        <w:t>Neko</w:t>
+      </w:r>
+      <w:proofErr w:type="spellEnd"/>
+      <w:r>
+        <w:t>"</w:t>
+      </w:r>
+    </w:p>
+    <w:p>
+      <w:r>
+        <w:t>"</w:t>
+      </w:r>
+      <w:proofErr w:type="spellStart"/>
+      <w:r>
+        <w:t>i</w:t>
+      </w:r>
+      <w:proofErr w:type="spellEnd"/>
+      <w:r>
+        <w:t xml:space="preserve"> need your legal name"</w:t>
+      </w:r>
+    </w:p>
+    <w:p>
+      <w:r>
+        <w:t>"just call me drum lady"</w:t>
+      </w:r>
+    </w:p>
+    <w:p>
+      <w:r>
+        <w:lastRenderedPageBreak/>
+        <w:t xml:space="preserve">"please wait here for a second" -guard discusses with other guards "ok you can </w:t>
+      </w:r>
+      <w:proofErr w:type="spellStart"/>
+      <w:r>
+        <w:t>coe</w:t>
+      </w:r>
+      <w:proofErr w:type="spellEnd"/>
+      <w:r>
+        <w:t xml:space="preserve"> in, but in the future we need your full legal name"</w:t>
+      </w:r>
+    </w:p>
+    <w:p>
+      <w:r>
+        <w:t>"</w:t>
+      </w:r>
+      <w:proofErr w:type="spellStart"/>
+      <w:r>
+        <w:t>wheres</w:t>
+      </w:r>
+      <w:proofErr w:type="spellEnd"/>
+      <w:r>
+        <w:t xml:space="preserve"> a good place to play music?"</w:t>
+      </w:r>
+    </w:p>
+    <w:p>
+      <w:r>
+        <w:t xml:space="preserve">"anywhere but the </w:t>
+      </w:r>
+      <w:proofErr w:type="spellStart"/>
+      <w:r>
+        <w:t>dockward</w:t>
+      </w:r>
+      <w:proofErr w:type="spellEnd"/>
+      <w:r>
+        <w:t>"</w:t>
+      </w:r>
+    </w:p>
+    <w:p/>
+    <w:p>
+      <w:r>
+        <w:t xml:space="preserve">party goes to </w:t>
+      </w:r>
+      <w:proofErr w:type="spellStart"/>
+      <w:r>
+        <w:t>galaya</w:t>
+      </w:r>
+      <w:proofErr w:type="spellEnd"/>
+    </w:p>
+    <w:p/>
+    <w:p>
+      <w:proofErr w:type="spellStart"/>
+      <w:r>
+        <w:t>galaya</w:t>
+      </w:r>
+      <w:proofErr w:type="spellEnd"/>
+      <w:r>
+        <w:t xml:space="preserve"> asks about LW and CB, they say they </w:t>
+      </w:r>
+      <w:proofErr w:type="spellStart"/>
+      <w:r>
+        <w:t>dont</w:t>
+      </w:r>
+      <w:proofErr w:type="spellEnd"/>
+      <w:r>
+        <w:t xml:space="preserve"> know.</w:t>
+      </w:r>
+    </w:p>
+    <w:p/>
+    <w:p>
+      <w:r>
+        <w:t>(</w:t>
+      </w:r>
+      <w:proofErr w:type="spellStart"/>
+      <w:r>
+        <w:t>chwnga</w:t>
+      </w:r>
+      <w:proofErr w:type="spellEnd"/>
+      <w:r>
+        <w:t xml:space="preserve"> is with LW and CB)</w:t>
+      </w:r>
+    </w:p>
+    <w:p/>
+    <w:p>
+      <w:r>
+        <w:t xml:space="preserve">GL </w:t>
+      </w:r>
+      <w:proofErr w:type="spellStart"/>
+      <w:r>
+        <w:t>chastsises</w:t>
+      </w:r>
+      <w:proofErr w:type="spellEnd"/>
+      <w:r>
+        <w:t xml:space="preserve"> AL for being drunk</w:t>
+      </w:r>
+    </w:p>
+    <w:p/>
+    <w:p>
+      <w:r>
+        <w:t>"</w:t>
+      </w:r>
+      <w:proofErr w:type="spellStart"/>
+      <w:r>
+        <w:t>i</w:t>
+      </w:r>
+      <w:proofErr w:type="spellEnd"/>
+      <w:r>
+        <w:t xml:space="preserve"> wish </w:t>
+      </w:r>
+      <w:proofErr w:type="spellStart"/>
+      <w:r>
+        <w:t>i</w:t>
+      </w:r>
+      <w:proofErr w:type="spellEnd"/>
+      <w:r>
+        <w:t xml:space="preserve"> could get drunk right now" -VV</w:t>
+      </w:r>
+    </w:p>
+    <w:p>
+      <w:r>
+        <w:t>"</w:t>
+      </w:r>
+      <w:proofErr w:type="spellStart"/>
+      <w:r>
+        <w:t>i</w:t>
+      </w:r>
+      <w:proofErr w:type="spellEnd"/>
+      <w:r>
+        <w:t xml:space="preserve"> could make you drunk" -GL</w:t>
+      </w:r>
+    </w:p>
+    <w:p>
+      <w:r>
+        <w:t>"no thanks" -VV</w:t>
+      </w:r>
+    </w:p>
+    <w:p/>
+    <w:p>
+      <w:r>
+        <w:t xml:space="preserve">GL </w:t>
+      </w:r>
+      <w:proofErr w:type="spellStart"/>
+      <w:r>
+        <w:t>chastsises</w:t>
+      </w:r>
+      <w:proofErr w:type="spellEnd"/>
+      <w:r>
+        <w:t xml:space="preserve"> VV for spending all the money on the armor</w:t>
+      </w:r>
+    </w:p>
+    <w:p/>
+    <w:p>
+      <w:r>
+        <w:t>VC gives armor to GL</w:t>
+      </w:r>
+    </w:p>
+    <w:p/>
+    <w:p>
+      <w:r>
+        <w:t xml:space="preserve">GL gives </w:t>
+      </w:r>
+      <w:proofErr w:type="spellStart"/>
+      <w:r>
+        <w:t>studdded</w:t>
+      </w:r>
+      <w:proofErr w:type="spellEnd"/>
+      <w:r>
+        <w:t xml:space="preserve"> armor to DG</w:t>
+      </w:r>
+    </w:p>
+    <w:p/>
+    <w:p>
+      <w:r>
+        <w:t>GL gives lifesaving dolls to VC</w:t>
+      </w:r>
+    </w:p>
+    <w:p/>
+    <w:p>
+      <w:r>
+        <w:t>==== afterwards ====</w:t>
+      </w:r>
+    </w:p>
+    <w:p>
+      <w:r>
+        <w:t>DG goes to tavern, plays drums for gold</w:t>
+      </w:r>
+    </w:p>
+    <w:p/>
+    <w:p>
+      <w:r>
+        <w:t>next day LW and CW arrive at palace</w:t>
+      </w:r>
+    </w:p>
+    <w:p/>
+    <w:p>
+      <w:r>
+        <w:t xml:space="preserve">GL says he'll give LW a </w:t>
+      </w:r>
+      <w:proofErr w:type="spellStart"/>
+      <w:r>
+        <w:t>neckalce</w:t>
+      </w:r>
+      <w:proofErr w:type="spellEnd"/>
+      <w:r>
+        <w:t xml:space="preserve"> of vitality</w:t>
+      </w:r>
+    </w:p>
+    <w:p/>
+    <w:p>
+      <w:r>
+        <w:t>GL asks CB if she wants to be a paladin, LW advises no, but CB says yes</w:t>
+      </w:r>
+    </w:p>
+    <w:p>
+      <w:r>
+        <w:t xml:space="preserve">GL pushes </w:t>
+      </w:r>
+      <w:proofErr w:type="spellStart"/>
+      <w:r>
+        <w:t>lighti</w:t>
+      </w:r>
+      <w:proofErr w:type="spellEnd"/>
+      <w:r>
+        <w:t xml:space="preserve"> </w:t>
+      </w:r>
+      <w:proofErr w:type="spellStart"/>
+      <w:r>
+        <w:t>nto</w:t>
+      </w:r>
+      <w:proofErr w:type="spellEnd"/>
+      <w:r>
+        <w:t xml:space="preserve"> her forehead, epic transform sequence, she becomes a paladin. a collar around her neck bears the symbol of </w:t>
+      </w:r>
+      <w:proofErr w:type="spellStart"/>
+      <w:r>
+        <w:t>galaya</w:t>
+      </w:r>
+      <w:proofErr w:type="spellEnd"/>
+    </w:p>
+    <w:p/>
+    <w:p/>
+    <w:p>
+      <w:r>
+        <w:t>LW says goodbye to CB for 1 month.</w:t>
+      </w:r>
+    </w:p>
+    <w:p/>
+    <w:p>
+      <w:r>
+        <w:t xml:space="preserve">LW goes to tavern by himself, asks DG to play a song. she sings a song to comfort him, </w:t>
+      </w:r>
+      <w:proofErr w:type="spellStart"/>
+      <w:r>
+        <w:t>bc</w:t>
+      </w:r>
+      <w:proofErr w:type="spellEnd"/>
+      <w:r>
+        <w:t xml:space="preserve"> </w:t>
+      </w:r>
+      <w:proofErr w:type="spellStart"/>
+      <w:r>
+        <w:t>hes</w:t>
+      </w:r>
+      <w:proofErr w:type="spellEnd"/>
+      <w:r>
+        <w:t xml:space="preserve"> missing CB</w:t>
+      </w:r>
+    </w:p>
+    <w:p/>
+    <w:p>
+      <w:r>
+        <w:t xml:space="preserve">LW starts to talk about the worst day of his life, but DG </w:t>
+      </w:r>
+      <w:proofErr w:type="spellStart"/>
+      <w:r>
+        <w:t>doesnt</w:t>
+      </w:r>
+      <w:proofErr w:type="spellEnd"/>
+      <w:r>
+        <w:t xml:space="preserve"> care and casts Command word "Silence" on him and he stops, and takes a sip of his mug.</w:t>
+      </w:r>
+    </w:p>
+    <w:p/>
+    <w:p>
+      <w:r>
+        <w:t>VV takes DG out to give ppl bread, and afterwards DG tells VV her name</w:t>
+      </w:r>
+    </w:p>
+    <w:p/>
+    <w:p>
+      <w:r>
+        <w:t>==== at the elf forest ==</w:t>
+      </w:r>
+    </w:p>
+    <w:p>
+      <w:r>
+        <w:t>the elves find a pendant on the dead elf, which indicates she was from</w:t>
+      </w:r>
+    </w:p>
+    <w:p>
+      <w:proofErr w:type="spellStart"/>
+      <w:r>
+        <w:t>Cormanthor</w:t>
+      </w:r>
+      <w:proofErr w:type="spellEnd"/>
+      <w:r>
+        <w:t>, way out east</w:t>
+      </w:r>
+    </w:p>
+    <w:p>
+      <w:r>
+        <w:t>the elves take the body</w:t>
+      </w:r>
+    </w:p>
+    <w:p/>
+    <w:p>
+      <w:r>
+        <w:t xml:space="preserve">LW goes back to </w:t>
+      </w:r>
+      <w:proofErr w:type="spellStart"/>
+      <w:r>
+        <w:t>waterdeep</w:t>
+      </w:r>
+      <w:proofErr w:type="spellEnd"/>
+    </w:p>
     <w:sectPr>
       <w:pgSz w:w="12240" w:h="15840"/>
       <w:pgMar w:top="1440" w:right="1440" w:bottom="1440" w:left="1440" w:header="720" w:footer="720" w:gutter="0"/>

</xml_diff>

<commit_message>
[FAE] Add notes from session 10
</commit_message>
<xml_diff>
--- a/FaerunDiverge/Faerun Diverge Notes.docx
+++ b/FaerunDiverge/Faerun Diverge Notes.docx
@@ -12784,6 +12784,140 @@
     <w:p>
       <w:r>
         <w:t>DG is satisfied</w:t>
+      </w:r>
+    </w:p>
+    <w:p>
+      <w:r>
+        <w:br w:type="page"/>
+      </w:r>
+    </w:p>
+    <w:p>
+      <w:pPr>
+        <w:pStyle w:val="Heading1"/>
+      </w:pPr>
+      <w:r>
+        <w:lastRenderedPageBreak/>
+        <w:t>Chapter 10</w:t>
+      </w:r>
+    </w:p>
+    <w:p>
+      <w:r>
+        <w:t xml:space="preserve">the </w:t>
+      </w:r>
+      <w:proofErr w:type="spellStart"/>
+      <w:r>
+        <w:t>pary</w:t>
+      </w:r>
+      <w:proofErr w:type="spellEnd"/>
+      <w:r>
+        <w:t xml:space="preserve"> time skipped without me :(</w:t>
+      </w:r>
+    </w:p>
+    <w:p/>
+    <w:p>
+      <w:r>
+        <w:t>CB rejoined the party, reunion with LW</w:t>
+      </w:r>
+    </w:p>
+    <w:p/>
+    <w:p>
+      <w:r>
+        <w:t>party went to shade (GL's island), took 6 days to get to shade</w:t>
+      </w:r>
+    </w:p>
+    <w:p/>
+    <w:p>
+      <w:r>
+        <w:t>LW DG played chess</w:t>
+      </w:r>
+    </w:p>
+    <w:p/>
+    <w:p>
+      <w:r>
+        <w:t>something bad happens to GL's wife, GL gets mad, GL punches wall (</w:t>
+      </w:r>
+      <w:proofErr w:type="spellStart"/>
+      <w:r>
+        <w:t>ademantium</w:t>
+      </w:r>
+      <w:proofErr w:type="spellEnd"/>
+      <w:r>
+        <w:t>),</w:t>
+      </w:r>
+    </w:p>
+    <w:p>
+      <w:r>
+        <w:t>GL leaves through portal, wall repairs itself</w:t>
+      </w:r>
+    </w:p>
+    <w:p/>
+    <w:p>
+      <w:r>
+        <w:t xml:space="preserve">LW CB and </w:t>
+      </w:r>
+      <w:proofErr w:type="spellStart"/>
+      <w:r>
+        <w:t>bevaria</w:t>
+      </w:r>
+      <w:proofErr w:type="spellEnd"/>
+      <w:r>
+        <w:t xml:space="preserve"> go to kitchen, make omelet</w:t>
+      </w:r>
+    </w:p>
+    <w:p/>
+    <w:p>
+      <w:r>
+        <w:t>party goes back to traveling</w:t>
+      </w:r>
+    </w:p>
+    <w:p/>
+    <w:p>
+      <w:r>
+        <w:t>we went thru desert</w:t>
+      </w:r>
+    </w:p>
+    <w:p/>
+    <w:p>
+      <w:r>
+        <w:t>in forest, CB got thirsty</w:t>
+      </w:r>
+    </w:p>
+    <w:p>
+      <w:r>
+        <w:t>LW's waterskin had icky stuff in it that DG put in there</w:t>
+      </w:r>
+    </w:p>
+    <w:p>
+      <w:r>
+        <w:t>DG drinks some, pretends that its ok</w:t>
+      </w:r>
+    </w:p>
+    <w:p>
+      <w:r>
+        <w:t>LW takes a swig, gets drunk, and pukes</w:t>
+      </w:r>
+    </w:p>
+    <w:p>
+      <w:r>
+        <w:t xml:space="preserve">LW spent 10 </w:t>
+      </w:r>
+      <w:proofErr w:type="spellStart"/>
+      <w:r>
+        <w:t>gp</w:t>
+      </w:r>
+      <w:proofErr w:type="spellEnd"/>
+      <w:r>
+        <w:t xml:space="preserve"> on water from a passing merchant. barrel</w:t>
+      </w:r>
+    </w:p>
+    <w:p>
+      <w:r>
+        <w:t>CB drinks from barrel, enough to be good for 4 days</w:t>
+      </w:r>
+    </w:p>
+    <w:p>
+      <w:r>
+        <w:t>LW drank the rest, enough for 3 days</w:t>
       </w:r>
     </w:p>
     <w:sectPr>

</xml_diff>